<commit_message>
Update 303COM - Report - Mirlan Nurbekov.docx
Rework visual + chapter 3
</commit_message>
<xml_diff>
--- a/303COM - Report - Mirlan Nurbekov.docx
+++ b/303COM - Report - Mirlan Nurbekov.docx
@@ -517,25 +517,7 @@
           <w:sz w:val="28"/>
           <w:szCs w:val="28"/>
         </w:rPr>
-        <w:t xml:space="preserve">Supervisor Name: Mr Shahriman Mohd. </w:t>
-      </w:r>
-      <w:proofErr w:type="gramStart"/>
-      <w:r>
-        <w:rPr>
-          <w:rFonts w:ascii="Arial" w:hAnsi="Arial" w:cs="Arial"/>
-          <w:sz w:val="28"/>
-          <w:szCs w:val="28"/>
-        </w:rPr>
-        <w:t>Said</w:t>
-      </w:r>
-      <w:proofErr w:type="gramEnd"/>
-      <w:r>
-        <w:rPr>
-          <w:rFonts w:ascii="Arial" w:hAnsi="Arial" w:cs="Arial"/>
-          <w:sz w:val="28"/>
-          <w:szCs w:val="28"/>
-        </w:rPr>
-        <w:t xml:space="preserve"> </w:t>
+        <w:t xml:space="preserve">Supervisor Name: Mr Shahriman Mohd. Said </w:t>
       </w:r>
     </w:p>
     <w:p>
@@ -696,15 +678,7 @@
           <w:sz w:val="28"/>
           <w:szCs w:val="28"/>
         </w:rPr>
-        <w:t xml:space="preserve"> </w:t>
-      </w:r>
-      <w:r>
-        <w:rPr>
-          <w:rFonts w:ascii="Arial" w:hAnsi="Arial" w:cs="Arial"/>
-          <w:sz w:val="28"/>
-          <w:szCs w:val="28"/>
-        </w:rPr>
-        <w:t>November 2021</w:t>
+        <w:t xml:space="preserve"> November 2021</w:t>
       </w:r>
     </w:p>
     <w:bookmarkEnd w:id="0"/>
@@ -1343,12 +1317,19 @@
           <w:b/>
           <w:bCs/>
           <w:color w:val="000000" w:themeColor="text1"/>
-          <w:sz w:val="24"/>
-          <w:szCs w:val="24"/>
-          <w:lang w:val="en-US"/>
-        </w:rPr>
-      </w:pPr>
-      <w:r>
+          <w:sz w:val="32"/>
+          <w:szCs w:val="32"/>
+          <w:lang w:val="en-US"/>
+        </w:rPr>
+      </w:pPr>
+      <w:r>
+        <w:rPr>
+          <w:rFonts w:ascii="Times New Roman" w:hAnsi="Times New Roman" w:cs="Times New Roman"/>
+          <w:b/>
+          <w:bCs/>
+          <w:sz w:val="28"/>
+          <w:szCs w:val="28"/>
+        </w:rPr>
         <w:lastRenderedPageBreak/>
         <w:t>Acknowledgement</w:t>
       </w:r>
@@ -2047,12 +2028,19 @@
           <w:b/>
           <w:bCs/>
           <w:color w:val="000000" w:themeColor="text1"/>
-          <w:sz w:val="24"/>
-          <w:szCs w:val="24"/>
-          <w:lang w:val="en-US"/>
-        </w:rPr>
-      </w:pPr>
-      <w:r>
+          <w:sz w:val="32"/>
+          <w:szCs w:val="32"/>
+          <w:lang w:val="en-US"/>
+        </w:rPr>
+      </w:pPr>
+      <w:r>
+        <w:rPr>
+          <w:rFonts w:ascii="Times New Roman" w:hAnsi="Times New Roman" w:cs="Times New Roman"/>
+          <w:b/>
+          <w:bCs/>
+          <w:sz w:val="28"/>
+          <w:szCs w:val="28"/>
+        </w:rPr>
         <w:lastRenderedPageBreak/>
         <w:t>Abstract</w:t>
       </w:r>
@@ -2751,19 +2739,19 @@
           <w:b/>
           <w:bCs/>
           <w:color w:val="000000" w:themeColor="text1"/>
-          <w:sz w:val="24"/>
-          <w:szCs w:val="24"/>
-          <w:lang w:val="en-US"/>
-        </w:rPr>
-      </w:pPr>
-      <w:r>
-        <w:rPr>
-          <w:rFonts w:ascii="Times New Roman" w:hAnsi="Times New Roman" w:cs="Times New Roman"/>
-          <w:b/>
-          <w:bCs/>
-          <w:color w:val="000000" w:themeColor="text1"/>
-          <w:sz w:val="24"/>
-          <w:szCs w:val="24"/>
+          <w:sz w:val="28"/>
+          <w:szCs w:val="28"/>
+          <w:lang w:val="en-US"/>
+        </w:rPr>
+      </w:pPr>
+      <w:r>
+        <w:rPr>
+          <w:rFonts w:ascii="Times New Roman" w:hAnsi="Times New Roman" w:cs="Times New Roman"/>
+          <w:b/>
+          <w:bCs/>
+          <w:color w:val="000000" w:themeColor="text1"/>
+          <w:sz w:val="28"/>
+          <w:szCs w:val="28"/>
           <w:lang w:val="en-US"/>
         </w:rPr>
         <w:lastRenderedPageBreak/>
@@ -3586,19 +3574,19 @@
           <w:b/>
           <w:bCs/>
           <w:color w:val="000000" w:themeColor="text1"/>
-          <w:sz w:val="24"/>
-          <w:szCs w:val="24"/>
-          <w:lang w:val="en-US"/>
-        </w:rPr>
-      </w:pPr>
-      <w:r>
-        <w:rPr>
-          <w:rFonts w:ascii="Times New Roman" w:hAnsi="Times New Roman" w:cs="Times New Roman"/>
-          <w:b/>
-          <w:bCs/>
-          <w:color w:val="000000" w:themeColor="text1"/>
-          <w:sz w:val="24"/>
-          <w:szCs w:val="24"/>
+          <w:sz w:val="28"/>
+          <w:szCs w:val="28"/>
+          <w:lang w:val="en-US"/>
+        </w:rPr>
+      </w:pPr>
+      <w:r>
+        <w:rPr>
+          <w:rFonts w:ascii="Times New Roman" w:hAnsi="Times New Roman" w:cs="Times New Roman"/>
+          <w:b/>
+          <w:bCs/>
+          <w:color w:val="000000" w:themeColor="text1"/>
+          <w:sz w:val="28"/>
+          <w:szCs w:val="28"/>
           <w:lang w:val="en-US"/>
         </w:rPr>
         <w:lastRenderedPageBreak/>
@@ -3610,8 +3598,8 @@
           <w:b/>
           <w:bCs/>
           <w:color w:val="000000" w:themeColor="text1"/>
-          <w:sz w:val="24"/>
-          <w:szCs w:val="24"/>
+          <w:sz w:val="28"/>
+          <w:szCs w:val="28"/>
           <w:lang w:val="en-US"/>
         </w:rPr>
         <w:t>Figures</w:t>
@@ -4846,13 +4834,22 @@
         <w:spacing w:after="0" w:line="240" w:lineRule="auto"/>
         <w:rPr>
           <w:rFonts w:ascii="Times New Roman" w:hAnsi="Times New Roman" w:cs="Times New Roman"/>
-          <w:color w:val="000000" w:themeColor="text1"/>
-          <w:sz w:val="24"/>
-          <w:szCs w:val="24"/>
-          <w:lang w:val="en-US"/>
-        </w:rPr>
-      </w:pPr>
-      <w:r>
+          <w:b/>
+          <w:bCs/>
+          <w:color w:val="000000" w:themeColor="text1"/>
+          <w:sz w:val="32"/>
+          <w:szCs w:val="32"/>
+          <w:lang w:val="en-US"/>
+        </w:rPr>
+      </w:pPr>
+      <w:r>
+        <w:rPr>
+          <w:rFonts w:ascii="Times New Roman" w:hAnsi="Times New Roman" w:cs="Times New Roman"/>
+          <w:b/>
+          <w:bCs/>
+          <w:sz w:val="28"/>
+          <w:szCs w:val="28"/>
+        </w:rPr>
         <w:lastRenderedPageBreak/>
         <w:t>List of Abbreviations</w:t>
       </w:r>
@@ -5486,60 +5483,88 @@
             </w:rPr>
           </w:pPr>
           <w:r>
+            <w:rPr>
+              <w:b w:val="0"/>
+              <w:bCs w:val="0"/>
+            </w:rPr>
             <w:fldChar w:fldCharType="begin"/>
           </w:r>
           <w:r>
+            <w:rPr>
+              <w:b w:val="0"/>
+              <w:bCs w:val="0"/>
+            </w:rPr>
             <w:instrText xml:space="preserve"> TOC \o "1-3" \h \z \u </w:instrText>
           </w:r>
           <w:r>
+            <w:rPr>
+              <w:b w:val="0"/>
+              <w:bCs w:val="0"/>
+            </w:rPr>
             <w:fldChar w:fldCharType="separate"/>
           </w:r>
-          <w:hyperlink w:anchor="_Toc116053087" w:history="1">
+          <w:hyperlink w:anchor="_Toc118825053" w:history="1">
             <w:r>
               <w:rPr>
                 <w:rStyle w:val="Hyperlink"/>
                 <w:rFonts w:ascii="Times New Roman" w:hAnsi="Times New Roman" w:cs="Times New Roman"/>
+                <w:b w:val="0"/>
+                <w:bCs w:val="0"/>
                 <w:lang w:val="en-US"/>
               </w:rPr>
               <w:t>Chapter 1</w:t>
             </w:r>
             <w:r>
               <w:rPr>
+                <w:b w:val="0"/>
+                <w:bCs w:val="0"/>
                 <w:webHidden/>
               </w:rPr>
               <w:tab/>
             </w:r>
             <w:r>
               <w:rPr>
+                <w:b w:val="0"/>
+                <w:bCs w:val="0"/>
                 <w:webHidden/>
               </w:rPr>
               <w:fldChar w:fldCharType="begin"/>
             </w:r>
             <w:r>
               <w:rPr>
+                <w:b w:val="0"/>
+                <w:bCs w:val="0"/>
                 <w:webHidden/>
               </w:rPr>
-              <w:instrText xml:space="preserve"> PAGEREF _Toc116053087 \h </w:instrText>
+              <w:instrText xml:space="preserve"> PAGEREF _Toc118825053 \h </w:instrText>
             </w:r>
             <w:r>
               <w:rPr>
+                <w:b w:val="0"/>
+                <w:bCs w:val="0"/>
                 <w:webHidden/>
               </w:rPr>
             </w:r>
             <w:r>
               <w:rPr>
+                <w:b w:val="0"/>
+                <w:bCs w:val="0"/>
                 <w:webHidden/>
               </w:rPr>
               <w:fldChar w:fldCharType="separate"/>
             </w:r>
             <w:r>
               <w:rPr>
+                <w:b w:val="0"/>
+                <w:bCs w:val="0"/>
                 <w:webHidden/>
               </w:rPr>
-              <w:t>3</w:t>
+              <w:t>1</w:t>
             </w:r>
             <w:r>
               <w:rPr>
+                <w:b w:val="0"/>
+                <w:bCs w:val="0"/>
                 <w:webHidden/>
               </w:rPr>
               <w:fldChar w:fldCharType="end"/>
@@ -5559,13 +5584,11 @@
               <w:lang w:eastAsia="en-MY"/>
             </w:rPr>
           </w:pPr>
-          <w:hyperlink w:anchor="_Toc116053088" w:history="1">
+          <w:hyperlink w:anchor="_Toc118825054" w:history="1">
             <w:r>
               <w:rPr>
                 <w:rStyle w:val="Hyperlink"/>
                 <w:rFonts w:ascii="Times New Roman" w:hAnsi="Times New Roman" w:cs="Times New Roman"/>
-                <w:b/>
-                <w:bCs/>
                 <w:noProof/>
                 <w:lang w:val="en-US"/>
               </w:rPr>
@@ -5583,8 +5606,6 @@
               <w:rPr>
                 <w:rStyle w:val="Hyperlink"/>
                 <w:rFonts w:ascii="Times New Roman" w:hAnsi="Times New Roman" w:cs="Times New Roman"/>
-                <w:b/>
-                <w:bCs/>
                 <w:noProof/>
                 <w:lang w:val="en-US"/>
               </w:rPr>
@@ -5609,7 +5630,7 @@
                 <w:noProof/>
                 <w:webHidden/>
               </w:rPr>
-              <w:instrText xml:space="preserve"> PAGEREF _Toc116053088 \h </w:instrText>
+              <w:instrText xml:space="preserve"> PAGEREF _Toc118825054 \h </w:instrText>
             </w:r>
             <w:r>
               <w:rPr>
@@ -5629,7 +5650,7 @@
                 <w:noProof/>
                 <w:webHidden/>
               </w:rPr>
-              <w:t>3</w:t>
+              <w:t>1</w:t>
             </w:r>
             <w:r>
               <w:rPr>
@@ -5653,13 +5674,11 @@
               <w:lang w:eastAsia="en-MY"/>
             </w:rPr>
           </w:pPr>
-          <w:hyperlink w:anchor="_Toc116053089" w:history="1">
+          <w:hyperlink w:anchor="_Toc118825055" w:history="1">
             <w:r>
               <w:rPr>
                 <w:rStyle w:val="Hyperlink"/>
                 <w:rFonts w:ascii="Times New Roman" w:hAnsi="Times New Roman" w:cs="Times New Roman"/>
-                <w:b/>
-                <w:bCs/>
                 <w:noProof/>
                 <w:lang w:val="en-US"/>
               </w:rPr>
@@ -5677,8 +5696,6 @@
               <w:rPr>
                 <w:rStyle w:val="Hyperlink"/>
                 <w:rFonts w:ascii="Times New Roman" w:hAnsi="Times New Roman" w:cs="Times New Roman"/>
-                <w:b/>
-                <w:bCs/>
                 <w:noProof/>
                 <w:lang w:val="en-US"/>
               </w:rPr>
@@ -5703,7 +5720,7 @@
                 <w:noProof/>
                 <w:webHidden/>
               </w:rPr>
-              <w:instrText xml:space="preserve"> PAGEREF _Toc116053089 \h </w:instrText>
+              <w:instrText xml:space="preserve"> PAGEREF _Toc118825055 \h </w:instrText>
             </w:r>
             <w:r>
               <w:rPr>
@@ -5723,7 +5740,7 @@
                 <w:noProof/>
                 <w:webHidden/>
               </w:rPr>
-              <w:t>3</w:t>
+              <w:t>1</w:t>
             </w:r>
             <w:r>
               <w:rPr>
@@ -5747,13 +5764,11 @@
               <w:lang w:eastAsia="en-MY"/>
             </w:rPr>
           </w:pPr>
-          <w:hyperlink w:anchor="_Toc116053090" w:history="1">
+          <w:hyperlink w:anchor="_Toc118825056" w:history="1">
             <w:r>
               <w:rPr>
                 <w:rStyle w:val="Hyperlink"/>
                 <w:rFonts w:ascii="Times New Roman" w:hAnsi="Times New Roman" w:cs="Times New Roman"/>
-                <w:b/>
-                <w:bCs/>
                 <w:noProof/>
                 <w:lang w:val="en-US"/>
               </w:rPr>
@@ -5771,8 +5786,6 @@
               <w:rPr>
                 <w:rStyle w:val="Hyperlink"/>
                 <w:rFonts w:ascii="Times New Roman" w:hAnsi="Times New Roman" w:cs="Times New Roman"/>
-                <w:b/>
-                <w:bCs/>
                 <w:noProof/>
                 <w:lang w:val="en-US"/>
               </w:rPr>
@@ -5797,7 +5810,7 @@
                 <w:noProof/>
                 <w:webHidden/>
               </w:rPr>
-              <w:instrText xml:space="preserve"> PAGEREF _Toc116053090 \h </w:instrText>
+              <w:instrText xml:space="preserve"> PAGEREF _Toc118825056 \h </w:instrText>
             </w:r>
             <w:r>
               <w:rPr>
@@ -5817,7 +5830,7 @@
                 <w:noProof/>
                 <w:webHidden/>
               </w:rPr>
-              <w:t>3</w:t>
+              <w:t>1</w:t>
             </w:r>
             <w:r>
               <w:rPr>
@@ -5840,13 +5853,11 @@
               <w:lang w:eastAsia="en-MY"/>
             </w:rPr>
           </w:pPr>
-          <w:hyperlink w:anchor="_Toc116053091" w:history="1">
+          <w:hyperlink w:anchor="_Toc118825057" w:history="1">
             <w:r>
               <w:rPr>
                 <w:rStyle w:val="Hyperlink"/>
                 <w:rFonts w:ascii="Times New Roman" w:hAnsi="Times New Roman" w:cs="Times New Roman"/>
-                <w:b/>
-                <w:bCs/>
                 <w:noProof/>
                 <w:lang w:val="en-US"/>
               </w:rPr>
@@ -5871,7 +5882,7 @@
                 <w:noProof/>
                 <w:webHidden/>
               </w:rPr>
-              <w:instrText xml:space="preserve"> PAGEREF _Toc116053091 \h </w:instrText>
+              <w:instrText xml:space="preserve"> PAGEREF _Toc118825057 \h </w:instrText>
             </w:r>
             <w:r>
               <w:rPr>
@@ -5891,7 +5902,7 @@
                 <w:noProof/>
                 <w:webHidden/>
               </w:rPr>
-              <w:t>4</w:t>
+              <w:t>2</w:t>
             </w:r>
             <w:r>
               <w:rPr>
@@ -5915,13 +5926,11 @@
               <w:lang w:eastAsia="en-MY"/>
             </w:rPr>
           </w:pPr>
-          <w:hyperlink w:anchor="_Toc116053092" w:history="1">
+          <w:hyperlink w:anchor="_Toc118825058" w:history="1">
             <w:r>
               <w:rPr>
                 <w:rStyle w:val="Hyperlink"/>
                 <w:rFonts w:ascii="Times New Roman" w:hAnsi="Times New Roman" w:cs="Times New Roman"/>
-                <w:b/>
-                <w:bCs/>
                 <w:noProof/>
                 <w:lang w:val="en-US"/>
               </w:rPr>
@@ -5939,8 +5948,6 @@
               <w:rPr>
                 <w:rStyle w:val="Hyperlink"/>
                 <w:rFonts w:ascii="Times New Roman" w:hAnsi="Times New Roman" w:cs="Times New Roman"/>
-                <w:b/>
-                <w:bCs/>
                 <w:noProof/>
                 <w:lang w:val="en-US"/>
               </w:rPr>
@@ -5965,7 +5972,7 @@
                 <w:noProof/>
                 <w:webHidden/>
               </w:rPr>
-              <w:instrText xml:space="preserve"> PAGEREF _Toc116053092 \h </w:instrText>
+              <w:instrText xml:space="preserve"> PAGEREF _Toc118825058 \h </w:instrText>
             </w:r>
             <w:r>
               <w:rPr>
@@ -5985,7 +5992,7 @@
                 <w:noProof/>
                 <w:webHidden/>
               </w:rPr>
-              <w:t>4</w:t>
+              <w:t>2</w:t>
             </w:r>
             <w:r>
               <w:rPr>
@@ -6009,13 +6016,11 @@
               <w:lang w:eastAsia="en-MY"/>
             </w:rPr>
           </w:pPr>
-          <w:hyperlink w:anchor="_Toc116053093" w:history="1">
+          <w:hyperlink w:anchor="_Toc118825059" w:history="1">
             <w:r>
               <w:rPr>
                 <w:rStyle w:val="Hyperlink"/>
                 <w:rFonts w:ascii="Times New Roman" w:hAnsi="Times New Roman" w:cs="Times New Roman"/>
-                <w:b/>
-                <w:bCs/>
                 <w:noProof/>
                 <w:lang w:val="en-US"/>
               </w:rPr>
@@ -6033,8 +6038,6 @@
               <w:rPr>
                 <w:rStyle w:val="Hyperlink"/>
                 <w:rFonts w:ascii="Times New Roman" w:hAnsi="Times New Roman" w:cs="Times New Roman"/>
-                <w:b/>
-                <w:bCs/>
                 <w:noProof/>
                 <w:lang w:val="en-US"/>
               </w:rPr>
@@ -6059,7 +6062,7 @@
                 <w:noProof/>
                 <w:webHidden/>
               </w:rPr>
-              <w:instrText xml:space="preserve"> PAGEREF _Toc116053093 \h </w:instrText>
+              <w:instrText xml:space="preserve"> PAGEREF _Toc118825059 \h </w:instrText>
             </w:r>
             <w:r>
               <w:rPr>
@@ -6079,7 +6082,7 @@
                 <w:noProof/>
                 <w:webHidden/>
               </w:rPr>
-              <w:t>4</w:t>
+              <w:t>2</w:t>
             </w:r>
             <w:r>
               <w:rPr>
@@ -6103,13 +6106,11 @@
               <w:lang w:eastAsia="en-MY"/>
             </w:rPr>
           </w:pPr>
-          <w:hyperlink w:anchor="_Toc116053094" w:history="1">
+          <w:hyperlink w:anchor="_Toc118825060" w:history="1">
             <w:r>
               <w:rPr>
                 <w:rStyle w:val="Hyperlink"/>
                 <w:rFonts w:ascii="Times New Roman" w:hAnsi="Times New Roman" w:cs="Times New Roman"/>
-                <w:b/>
-                <w:bCs/>
                 <w:noProof/>
                 <w:lang w:val="en-US"/>
               </w:rPr>
@@ -6127,8 +6128,6 @@
               <w:rPr>
                 <w:rStyle w:val="Hyperlink"/>
                 <w:rFonts w:ascii="Times New Roman" w:hAnsi="Times New Roman" w:cs="Times New Roman"/>
-                <w:b/>
-                <w:bCs/>
                 <w:noProof/>
                 <w:lang w:val="en-US"/>
               </w:rPr>
@@ -6153,7 +6152,7 @@
                 <w:noProof/>
                 <w:webHidden/>
               </w:rPr>
-              <w:instrText xml:space="preserve"> PAGEREF _Toc116053094 \h </w:instrText>
+              <w:instrText xml:space="preserve"> PAGEREF _Toc118825060 \h </w:instrText>
             </w:r>
             <w:r>
               <w:rPr>
@@ -6173,7 +6172,7 @@
                 <w:noProof/>
                 <w:webHidden/>
               </w:rPr>
-              <w:t>4</w:t>
+              <w:t>2</w:t>
             </w:r>
             <w:r>
               <w:rPr>
@@ -6197,13 +6196,11 @@
               <w:lang w:eastAsia="en-MY"/>
             </w:rPr>
           </w:pPr>
-          <w:hyperlink w:anchor="_Toc116053095" w:history="1">
+          <w:hyperlink w:anchor="_Toc118825061" w:history="1">
             <w:r>
               <w:rPr>
                 <w:rStyle w:val="Hyperlink"/>
                 <w:rFonts w:ascii="Times New Roman" w:hAnsi="Times New Roman" w:cs="Times New Roman"/>
-                <w:b/>
-                <w:bCs/>
                 <w:noProof/>
                 <w:lang w:val="en-US"/>
               </w:rPr>
@@ -6221,8 +6218,6 @@
               <w:rPr>
                 <w:rStyle w:val="Hyperlink"/>
                 <w:rFonts w:ascii="Times New Roman" w:hAnsi="Times New Roman" w:cs="Times New Roman"/>
-                <w:b/>
-                <w:bCs/>
                 <w:noProof/>
                 <w:lang w:val="en-US"/>
               </w:rPr>
@@ -6247,7 +6242,7 @@
                 <w:noProof/>
                 <w:webHidden/>
               </w:rPr>
-              <w:instrText xml:space="preserve"> PAGEREF _Toc116053095 \h </w:instrText>
+              <w:instrText xml:space="preserve"> PAGEREF _Toc118825061 \h </w:instrText>
             </w:r>
             <w:r>
               <w:rPr>
@@ -6267,7 +6262,7 @@
                 <w:noProof/>
                 <w:webHidden/>
               </w:rPr>
-              <w:t>4</w:t>
+              <w:t>2</w:t>
             </w:r>
             <w:r>
               <w:rPr>
@@ -6291,13 +6286,11 @@
               <w:lang w:eastAsia="en-MY"/>
             </w:rPr>
           </w:pPr>
-          <w:hyperlink w:anchor="_Toc116053096" w:history="1">
+          <w:hyperlink w:anchor="_Toc118825062" w:history="1">
             <w:r>
               <w:rPr>
                 <w:rStyle w:val="Hyperlink"/>
                 <w:rFonts w:ascii="Times New Roman" w:hAnsi="Times New Roman" w:cs="Times New Roman"/>
-                <w:b/>
-                <w:bCs/>
                 <w:noProof/>
                 <w:lang w:val="en-US"/>
               </w:rPr>
@@ -6315,8 +6308,6 @@
               <w:rPr>
                 <w:rStyle w:val="Hyperlink"/>
                 <w:rFonts w:ascii="Times New Roman" w:hAnsi="Times New Roman" w:cs="Times New Roman"/>
-                <w:b/>
-                <w:bCs/>
                 <w:noProof/>
                 <w:lang w:val="en-US"/>
               </w:rPr>
@@ -6341,7 +6332,7 @@
                 <w:noProof/>
                 <w:webHidden/>
               </w:rPr>
-              <w:instrText xml:space="preserve"> PAGEREF _Toc116053096 \h </w:instrText>
+              <w:instrText xml:space="preserve"> PAGEREF _Toc118825062 \h </w:instrText>
             </w:r>
             <w:r>
               <w:rPr>
@@ -6361,7 +6352,7 @@
                 <w:noProof/>
                 <w:webHidden/>
               </w:rPr>
-              <w:t>6</w:t>
+              <w:t>4</w:t>
             </w:r>
             <w:r>
               <w:rPr>
@@ -6382,52 +6373,68 @@
               <w:lang w:eastAsia="en-MY"/>
             </w:rPr>
           </w:pPr>
-          <w:hyperlink w:anchor="_Toc116053097" w:history="1">
+          <w:hyperlink w:anchor="_Toc118825063" w:history="1">
             <w:r>
               <w:rPr>
                 <w:rStyle w:val="Hyperlink"/>
                 <w:rFonts w:ascii="Times New Roman" w:hAnsi="Times New Roman" w:cs="Times New Roman"/>
+                <w:b w:val="0"/>
+                <w:bCs w:val="0"/>
                 <w:lang w:val="en-US"/>
               </w:rPr>
               <w:t>Chapter 2</w:t>
             </w:r>
             <w:r>
               <w:rPr>
+                <w:b w:val="0"/>
+                <w:bCs w:val="0"/>
                 <w:webHidden/>
               </w:rPr>
               <w:tab/>
             </w:r>
             <w:r>
               <w:rPr>
+                <w:b w:val="0"/>
+                <w:bCs w:val="0"/>
                 <w:webHidden/>
               </w:rPr>
               <w:fldChar w:fldCharType="begin"/>
             </w:r>
             <w:r>
               <w:rPr>
+                <w:b w:val="0"/>
+                <w:bCs w:val="0"/>
                 <w:webHidden/>
               </w:rPr>
-              <w:instrText xml:space="preserve"> PAGEREF _Toc116053097 \h </w:instrText>
+              <w:instrText xml:space="preserve"> PAGEREF _Toc118825063 \h </w:instrText>
             </w:r>
             <w:r>
               <w:rPr>
+                <w:b w:val="0"/>
+                <w:bCs w:val="0"/>
                 <w:webHidden/>
               </w:rPr>
             </w:r>
             <w:r>
               <w:rPr>
+                <w:b w:val="0"/>
+                <w:bCs w:val="0"/>
                 <w:webHidden/>
               </w:rPr>
               <w:fldChar w:fldCharType="separate"/>
             </w:r>
             <w:r>
               <w:rPr>
+                <w:b w:val="0"/>
+                <w:bCs w:val="0"/>
                 <w:webHidden/>
               </w:rPr>
-              <w:t>7</w:t>
+              <w:t>5</w:t>
             </w:r>
             <w:r>
               <w:rPr>
+                <w:b w:val="0"/>
+                <w:bCs w:val="0"/>
                 <w:webHidden/>
               </w:rPr>
               <w:fldChar w:fldCharType="end"/>
@@ -6446,13 +6453,11 @@
               <w:lang w:eastAsia="en-MY"/>
             </w:rPr>
           </w:pPr>
-          <w:hyperlink w:anchor="_Toc116053098" w:history="1">
+          <w:hyperlink w:anchor="_Toc118825064" w:history="1">
             <w:r>
               <w:rPr>
                 <w:rStyle w:val="Hyperlink"/>
                 <w:rFonts w:ascii="Times New Roman" w:hAnsi="Times New Roman" w:cs="Times New Roman"/>
-                <w:b/>
-                <w:bCs/>
                 <w:noProof/>
                 <w:lang w:val="en-US"/>
               </w:rPr>
@@ -6477,7 +6482,7 @@
                 <w:noProof/>
                 <w:webHidden/>
               </w:rPr>
-              <w:instrText xml:space="preserve"> PAGEREF _Toc116053098 \h </w:instrText>
+              <w:instrText xml:space="preserve"> PAGEREF _Toc118825064 \h </w:instrText>
             </w:r>
             <w:r>
               <w:rPr>
@@ -6497,7 +6502,7 @@
                 <w:noProof/>
                 <w:webHidden/>
               </w:rPr>
-              <w:t>7</w:t>
+              <w:t>5</w:t>
             </w:r>
             <w:r>
               <w:rPr>
@@ -6520,13 +6525,11 @@
               <w:lang w:eastAsia="en-MY"/>
             </w:rPr>
           </w:pPr>
-          <w:hyperlink w:anchor="_Toc116053099" w:history="1">
+          <w:hyperlink w:anchor="_Toc118825065" w:history="1">
             <w:r>
               <w:rPr>
                 <w:rStyle w:val="Hyperlink"/>
                 <w:rFonts w:ascii="Times New Roman" w:hAnsi="Times New Roman" w:cs="Times New Roman"/>
-                <w:b/>
-                <w:bCs/>
                 <w:noProof/>
                 <w:lang w:val="en-US"/>
               </w:rPr>
@@ -6551,7 +6554,7 @@
                 <w:noProof/>
                 <w:webHidden/>
               </w:rPr>
-              <w:instrText xml:space="preserve"> PAGEREF _Toc116053099 \h </w:instrText>
+              <w:instrText xml:space="preserve"> PAGEREF _Toc118825065 \h </w:instrText>
             </w:r>
             <w:r>
               <w:rPr>
@@ -6571,7 +6574,7 @@
                 <w:noProof/>
                 <w:webHidden/>
               </w:rPr>
-              <w:t>7</w:t>
+              <w:t>5</w:t>
             </w:r>
             <w:r>
               <w:rPr>
@@ -6594,13 +6597,11 @@
               <w:lang w:eastAsia="en-MY"/>
             </w:rPr>
           </w:pPr>
-          <w:hyperlink w:anchor="_Toc116053100" w:history="1">
+          <w:hyperlink w:anchor="_Toc118825066" w:history="1">
             <w:r>
               <w:rPr>
                 <w:rStyle w:val="Hyperlink"/>
                 <w:rFonts w:ascii="Times New Roman" w:hAnsi="Times New Roman" w:cs="Times New Roman"/>
-                <w:b/>
-                <w:bCs/>
                 <w:noProof/>
                 <w:lang w:val="en-US"/>
               </w:rPr>
@@ -6625,7 +6626,7 @@
                 <w:noProof/>
                 <w:webHidden/>
               </w:rPr>
-              <w:instrText xml:space="preserve"> PAGEREF _Toc116053100 \h </w:instrText>
+              <w:instrText xml:space="preserve"> PAGEREF _Toc118825066 \h </w:instrText>
             </w:r>
             <w:r>
               <w:rPr>
@@ -6645,7 +6646,7 @@
                 <w:noProof/>
                 <w:webHidden/>
               </w:rPr>
-              <w:t>8</w:t>
+              <w:t>6</w:t>
             </w:r>
             <w:r>
               <w:rPr>
@@ -6668,13 +6669,11 @@
               <w:lang w:eastAsia="en-MY"/>
             </w:rPr>
           </w:pPr>
-          <w:hyperlink w:anchor="_Toc116053101" w:history="1">
+          <w:hyperlink w:anchor="_Toc118825067" w:history="1">
             <w:r>
               <w:rPr>
                 <w:rStyle w:val="Hyperlink"/>
                 <w:rFonts w:ascii="Times New Roman" w:hAnsi="Times New Roman" w:cs="Times New Roman"/>
-                <w:b/>
-                <w:bCs/>
                 <w:noProof/>
                 <w:lang w:val="en-US"/>
               </w:rPr>
@@ -6699,7 +6698,7 @@
                 <w:noProof/>
                 <w:webHidden/>
               </w:rPr>
-              <w:instrText xml:space="preserve"> PAGEREF _Toc116053101 \h </w:instrText>
+              <w:instrText xml:space="preserve"> PAGEREF _Toc118825067 \h </w:instrText>
             </w:r>
             <w:r>
               <w:rPr>
@@ -6719,7 +6718,7 @@
                 <w:noProof/>
                 <w:webHidden/>
               </w:rPr>
-              <w:t>10</w:t>
+              <w:t>8</w:t>
             </w:r>
             <w:r>
               <w:rPr>
@@ -6740,51 +6739,535 @@
               <w:lang w:eastAsia="en-MY"/>
             </w:rPr>
           </w:pPr>
-          <w:hyperlink w:anchor="_Toc116053102" w:history="1">
+          <w:hyperlink w:anchor="_Toc118825068" w:history="1">
             <w:r>
               <w:rPr>
                 <w:rStyle w:val="Hyperlink"/>
                 <w:rFonts w:ascii="Times New Roman" w:hAnsi="Times New Roman" w:cs="Times New Roman"/>
+                <w:b w:val="0"/>
+                <w:bCs w:val="0"/>
+                <w:lang w:val="en-US"/>
+              </w:rPr>
+              <w:t>Chapter 3 Research Methodology</w:t>
+            </w:r>
+            <w:r>
+              <w:rPr>
+                <w:b w:val="0"/>
+                <w:bCs w:val="0"/>
+                <w:webHidden/>
+              </w:rPr>
+              <w:tab/>
+            </w:r>
+            <w:r>
+              <w:rPr>
+                <w:b w:val="0"/>
+                <w:bCs w:val="0"/>
+                <w:webHidden/>
+              </w:rPr>
+              <w:fldChar w:fldCharType="begin"/>
+            </w:r>
+            <w:r>
+              <w:rPr>
+                <w:b w:val="0"/>
+                <w:bCs w:val="0"/>
+                <w:webHidden/>
+              </w:rPr>
+              <w:instrText xml:space="preserve"> PAGEREF _Toc118825068 \h </w:instrText>
+            </w:r>
+            <w:r>
+              <w:rPr>
+                <w:b w:val="0"/>
+                <w:bCs w:val="0"/>
+                <w:webHidden/>
+              </w:rPr>
+            </w:r>
+            <w:r>
+              <w:rPr>
+                <w:b w:val="0"/>
+                <w:bCs w:val="0"/>
+                <w:webHidden/>
+              </w:rPr>
+              <w:fldChar w:fldCharType="separate"/>
+            </w:r>
+            <w:r>
+              <w:rPr>
+                <w:b w:val="0"/>
+                <w:bCs w:val="0"/>
+                <w:webHidden/>
+              </w:rPr>
+              <w:t>9</w:t>
+            </w:r>
+            <w:r>
+              <w:rPr>
+                <w:b w:val="0"/>
+                <w:bCs w:val="0"/>
+                <w:webHidden/>
+              </w:rPr>
+              <w:fldChar w:fldCharType="end"/>
+            </w:r>
+          </w:hyperlink>
+        </w:p>
+        <w:p>
+          <w:pPr>
+            <w:pStyle w:val="TOC1"/>
+            <w:rPr>
+              <w:rFonts w:eastAsiaTheme="minorEastAsia"/>
+              <w:b w:val="0"/>
+              <w:bCs w:val="0"/>
+              <w:lang w:eastAsia="en-MY"/>
+            </w:rPr>
+          </w:pPr>
+          <w:hyperlink w:anchor="_Toc118825069" w:history="1">
+            <w:r>
+              <w:rPr>
+                <w:rStyle w:val="Hyperlink"/>
+                <w:rFonts w:ascii="Times New Roman" w:hAnsi="Times New Roman" w:cs="Times New Roman"/>
+                <w:b w:val="0"/>
+                <w:bCs w:val="0"/>
+                <w:lang w:val="en-US"/>
+              </w:rPr>
+              <w:t>Chapter 4 Project Development</w:t>
+            </w:r>
+            <w:r>
+              <w:rPr>
+                <w:b w:val="0"/>
+                <w:bCs w:val="0"/>
+                <w:webHidden/>
+              </w:rPr>
+              <w:tab/>
+            </w:r>
+            <w:r>
+              <w:rPr>
+                <w:b w:val="0"/>
+                <w:bCs w:val="0"/>
+                <w:webHidden/>
+              </w:rPr>
+              <w:fldChar w:fldCharType="begin"/>
+            </w:r>
+            <w:r>
+              <w:rPr>
+                <w:b w:val="0"/>
+                <w:bCs w:val="0"/>
+                <w:webHidden/>
+              </w:rPr>
+              <w:instrText xml:space="preserve"> PAGEREF _Toc118825069 \h </w:instrText>
+            </w:r>
+            <w:r>
+              <w:rPr>
+                <w:b w:val="0"/>
+                <w:bCs w:val="0"/>
+                <w:webHidden/>
+              </w:rPr>
+            </w:r>
+            <w:r>
+              <w:rPr>
+                <w:b w:val="0"/>
+                <w:bCs w:val="0"/>
+                <w:webHidden/>
+              </w:rPr>
+              <w:fldChar w:fldCharType="separate"/>
+            </w:r>
+            <w:r>
+              <w:rPr>
+                <w:b w:val="0"/>
+                <w:bCs w:val="0"/>
+                <w:webHidden/>
+              </w:rPr>
+              <w:t>9</w:t>
+            </w:r>
+            <w:r>
+              <w:rPr>
+                <w:b w:val="0"/>
+                <w:bCs w:val="0"/>
+                <w:webHidden/>
+              </w:rPr>
+              <w:fldChar w:fldCharType="end"/>
+            </w:r>
+          </w:hyperlink>
+        </w:p>
+        <w:p>
+          <w:pPr>
+            <w:pStyle w:val="TOC1"/>
+            <w:rPr>
+              <w:rFonts w:eastAsiaTheme="minorEastAsia"/>
+              <w:b w:val="0"/>
+              <w:bCs w:val="0"/>
+              <w:lang w:eastAsia="en-MY"/>
+            </w:rPr>
+          </w:pPr>
+          <w:hyperlink w:anchor="_Toc118825070" w:history="1">
+            <w:r>
+              <w:rPr>
+                <w:rStyle w:val="Hyperlink"/>
+                <w:rFonts w:ascii="Times New Roman" w:hAnsi="Times New Roman" w:cs="Times New Roman"/>
+                <w:b w:val="0"/>
+                <w:bCs w:val="0"/>
+                <w:lang w:val="en-US"/>
+              </w:rPr>
+              <w:t>Chapter 5 Results and Evaluation</w:t>
+            </w:r>
+            <w:r>
+              <w:rPr>
+                <w:b w:val="0"/>
+                <w:bCs w:val="0"/>
+                <w:webHidden/>
+              </w:rPr>
+              <w:tab/>
+            </w:r>
+            <w:r>
+              <w:rPr>
+                <w:b w:val="0"/>
+                <w:bCs w:val="0"/>
+                <w:webHidden/>
+              </w:rPr>
+              <w:fldChar w:fldCharType="begin"/>
+            </w:r>
+            <w:r>
+              <w:rPr>
+                <w:b w:val="0"/>
+                <w:bCs w:val="0"/>
+                <w:webHidden/>
+              </w:rPr>
+              <w:instrText xml:space="preserve"> PAGEREF _Toc118825070 \h </w:instrText>
+            </w:r>
+            <w:r>
+              <w:rPr>
+                <w:b w:val="0"/>
+                <w:bCs w:val="0"/>
+                <w:webHidden/>
+              </w:rPr>
+            </w:r>
+            <w:r>
+              <w:rPr>
+                <w:b w:val="0"/>
+                <w:bCs w:val="0"/>
+                <w:webHidden/>
+              </w:rPr>
+              <w:fldChar w:fldCharType="separate"/>
+            </w:r>
+            <w:r>
+              <w:rPr>
+                <w:b w:val="0"/>
+                <w:bCs w:val="0"/>
+                <w:webHidden/>
+              </w:rPr>
+              <w:t>9</w:t>
+            </w:r>
+            <w:r>
+              <w:rPr>
+                <w:b w:val="0"/>
+                <w:bCs w:val="0"/>
+                <w:webHidden/>
+              </w:rPr>
+              <w:fldChar w:fldCharType="end"/>
+            </w:r>
+          </w:hyperlink>
+        </w:p>
+        <w:p>
+          <w:pPr>
+            <w:pStyle w:val="TOC1"/>
+            <w:rPr>
+              <w:rFonts w:eastAsiaTheme="minorEastAsia"/>
+              <w:b w:val="0"/>
+              <w:bCs w:val="0"/>
+              <w:lang w:eastAsia="en-MY"/>
+            </w:rPr>
+          </w:pPr>
+          <w:hyperlink w:anchor="_Toc118825071" w:history="1">
+            <w:r>
+              <w:rPr>
+                <w:rStyle w:val="Hyperlink"/>
+                <w:rFonts w:ascii="Times New Roman" w:hAnsi="Times New Roman" w:cs="Times New Roman"/>
+                <w:b w:val="0"/>
+                <w:bCs w:val="0"/>
+                <w:lang w:val="en-US"/>
+              </w:rPr>
+              <w:t>Chapter 6 Discussion</w:t>
+            </w:r>
+            <w:r>
+              <w:rPr>
+                <w:b w:val="0"/>
+                <w:bCs w:val="0"/>
+                <w:webHidden/>
+              </w:rPr>
+              <w:tab/>
+            </w:r>
+            <w:r>
+              <w:rPr>
+                <w:b w:val="0"/>
+                <w:bCs w:val="0"/>
+                <w:webHidden/>
+              </w:rPr>
+              <w:fldChar w:fldCharType="begin"/>
+            </w:r>
+            <w:r>
+              <w:rPr>
+                <w:b w:val="0"/>
+                <w:bCs w:val="0"/>
+                <w:webHidden/>
+              </w:rPr>
+              <w:instrText xml:space="preserve"> PAGEREF _Toc118825071 \h </w:instrText>
+            </w:r>
+            <w:r>
+              <w:rPr>
+                <w:b w:val="0"/>
+                <w:bCs w:val="0"/>
+                <w:webHidden/>
+              </w:rPr>
+            </w:r>
+            <w:r>
+              <w:rPr>
+                <w:b w:val="0"/>
+                <w:bCs w:val="0"/>
+                <w:webHidden/>
+              </w:rPr>
+              <w:fldChar w:fldCharType="separate"/>
+            </w:r>
+            <w:r>
+              <w:rPr>
+                <w:b w:val="0"/>
+                <w:bCs w:val="0"/>
+                <w:webHidden/>
+              </w:rPr>
+              <w:t>9</w:t>
+            </w:r>
+            <w:r>
+              <w:rPr>
+                <w:b w:val="0"/>
+                <w:bCs w:val="0"/>
+                <w:webHidden/>
+              </w:rPr>
+              <w:fldChar w:fldCharType="end"/>
+            </w:r>
+          </w:hyperlink>
+        </w:p>
+        <w:p>
+          <w:pPr>
+            <w:pStyle w:val="TOC1"/>
+            <w:rPr>
+              <w:rFonts w:eastAsiaTheme="minorEastAsia"/>
+              <w:b w:val="0"/>
+              <w:bCs w:val="0"/>
+              <w:lang w:eastAsia="en-MY"/>
+            </w:rPr>
+          </w:pPr>
+          <w:hyperlink w:anchor="_Toc118825072" w:history="1">
+            <w:r>
+              <w:rPr>
+                <w:rStyle w:val="Hyperlink"/>
+                <w:rFonts w:ascii="Times New Roman" w:hAnsi="Times New Roman" w:cs="Times New Roman"/>
+                <w:b w:val="0"/>
+                <w:bCs w:val="0"/>
+                <w:lang w:val="en-US"/>
+              </w:rPr>
+              <w:t>Chapter 7 Reflection</w:t>
+            </w:r>
+            <w:r>
+              <w:rPr>
+                <w:b w:val="0"/>
+                <w:bCs w:val="0"/>
+                <w:webHidden/>
+              </w:rPr>
+              <w:tab/>
+            </w:r>
+            <w:r>
+              <w:rPr>
+                <w:b w:val="0"/>
+                <w:bCs w:val="0"/>
+                <w:webHidden/>
+              </w:rPr>
+              <w:fldChar w:fldCharType="begin"/>
+            </w:r>
+            <w:r>
+              <w:rPr>
+                <w:b w:val="0"/>
+                <w:bCs w:val="0"/>
+                <w:webHidden/>
+              </w:rPr>
+              <w:instrText xml:space="preserve"> PAGEREF _Toc118825072 \h </w:instrText>
+            </w:r>
+            <w:r>
+              <w:rPr>
+                <w:b w:val="0"/>
+                <w:bCs w:val="0"/>
+                <w:webHidden/>
+              </w:rPr>
+            </w:r>
+            <w:r>
+              <w:rPr>
+                <w:b w:val="0"/>
+                <w:bCs w:val="0"/>
+                <w:webHidden/>
+              </w:rPr>
+              <w:fldChar w:fldCharType="separate"/>
+            </w:r>
+            <w:r>
+              <w:rPr>
+                <w:b w:val="0"/>
+                <w:bCs w:val="0"/>
+                <w:webHidden/>
+              </w:rPr>
+              <w:t>9</w:t>
+            </w:r>
+            <w:r>
+              <w:rPr>
+                <w:b w:val="0"/>
+                <w:bCs w:val="0"/>
+                <w:webHidden/>
+              </w:rPr>
+              <w:fldChar w:fldCharType="end"/>
+            </w:r>
+          </w:hyperlink>
+        </w:p>
+        <w:p>
+          <w:pPr>
+            <w:pStyle w:val="TOC1"/>
+            <w:rPr>
+              <w:rFonts w:eastAsiaTheme="minorEastAsia"/>
+              <w:b w:val="0"/>
+              <w:bCs w:val="0"/>
+              <w:lang w:eastAsia="en-MY"/>
+            </w:rPr>
+          </w:pPr>
+          <w:hyperlink w:anchor="_Toc118825073" w:history="1">
+            <w:r>
+              <w:rPr>
+                <w:rStyle w:val="Hyperlink"/>
+                <w:rFonts w:ascii="Times New Roman" w:hAnsi="Times New Roman" w:cs="Times New Roman"/>
+                <w:b w:val="0"/>
+                <w:bCs w:val="0"/>
+                <w:lang w:val="en-US"/>
+              </w:rPr>
+              <w:t>Chapter 8 Conclusion</w:t>
+            </w:r>
+            <w:r>
+              <w:rPr>
+                <w:b w:val="0"/>
+                <w:bCs w:val="0"/>
+                <w:webHidden/>
+              </w:rPr>
+              <w:tab/>
+            </w:r>
+            <w:r>
+              <w:rPr>
+                <w:b w:val="0"/>
+                <w:bCs w:val="0"/>
+                <w:webHidden/>
+              </w:rPr>
+              <w:fldChar w:fldCharType="begin"/>
+            </w:r>
+            <w:r>
+              <w:rPr>
+                <w:b w:val="0"/>
+                <w:bCs w:val="0"/>
+                <w:webHidden/>
+              </w:rPr>
+              <w:instrText xml:space="preserve"> PAGEREF _Toc118825073 \h </w:instrText>
+            </w:r>
+            <w:r>
+              <w:rPr>
+                <w:b w:val="0"/>
+                <w:bCs w:val="0"/>
+                <w:webHidden/>
+              </w:rPr>
+            </w:r>
+            <w:r>
+              <w:rPr>
+                <w:b w:val="0"/>
+                <w:bCs w:val="0"/>
+                <w:webHidden/>
+              </w:rPr>
+              <w:fldChar w:fldCharType="separate"/>
+            </w:r>
+            <w:r>
+              <w:rPr>
+                <w:b w:val="0"/>
+                <w:bCs w:val="0"/>
+                <w:webHidden/>
+              </w:rPr>
+              <w:t>9</w:t>
+            </w:r>
+            <w:r>
+              <w:rPr>
+                <w:b w:val="0"/>
+                <w:bCs w:val="0"/>
+                <w:webHidden/>
+              </w:rPr>
+              <w:fldChar w:fldCharType="end"/>
+            </w:r>
+          </w:hyperlink>
+        </w:p>
+        <w:p>
+          <w:pPr>
+            <w:pStyle w:val="TOC1"/>
+            <w:rPr>
+              <w:rFonts w:eastAsiaTheme="minorEastAsia"/>
+              <w:b w:val="0"/>
+              <w:bCs w:val="0"/>
+              <w:lang w:eastAsia="en-MY"/>
+            </w:rPr>
+          </w:pPr>
+          <w:hyperlink w:anchor="_Toc118825074" w:history="1">
+            <w:r>
+              <w:rPr>
+                <w:rStyle w:val="Hyperlink"/>
+                <w:rFonts w:ascii="Times New Roman" w:hAnsi="Times New Roman" w:cs="Times New Roman"/>
+                <w:b w:val="0"/>
+                <w:bCs w:val="0"/>
               </w:rPr>
               <w:t>References</w:t>
             </w:r>
             <w:r>
               <w:rPr>
+                <w:b w:val="0"/>
+                <w:bCs w:val="0"/>
                 <w:webHidden/>
               </w:rPr>
               <w:tab/>
             </w:r>
             <w:r>
               <w:rPr>
+                <w:b w:val="0"/>
+                <w:bCs w:val="0"/>
                 <w:webHidden/>
               </w:rPr>
               <w:fldChar w:fldCharType="begin"/>
             </w:r>
             <w:r>
               <w:rPr>
+                <w:b w:val="0"/>
+                <w:bCs w:val="0"/>
                 <w:webHidden/>
               </w:rPr>
-              <w:instrText xml:space="preserve"> PAGEREF _Toc116053102 \h </w:instrText>
+              <w:instrText xml:space="preserve"> PAGEREF _Toc118825074 \h </w:instrText>
             </w:r>
             <w:r>
               <w:rPr>
+                <w:b w:val="0"/>
+                <w:bCs w:val="0"/>
                 <w:webHidden/>
               </w:rPr>
             </w:r>
             <w:r>
               <w:rPr>
+                <w:b w:val="0"/>
+                <w:bCs w:val="0"/>
                 <w:webHidden/>
               </w:rPr>
               <w:fldChar w:fldCharType="separate"/>
             </w:r>
             <w:r>
               <w:rPr>
+                <w:b w:val="0"/>
+                <w:bCs w:val="0"/>
                 <w:webHidden/>
               </w:rPr>
-              <w:t>11</w:t>
+              <w:t>10</w:t>
             </w:r>
             <w:r>
               <w:rPr>
+                <w:b w:val="0"/>
+                <w:bCs w:val="0"/>
                 <w:webHidden/>
               </w:rPr>
               <w:fldChar w:fldCharType="end"/>
@@ -6794,8 +7277,6 @@
         <w:p>
           <w:r>
             <w:rPr>
-              <w:b/>
-              <w:bCs/>
               <w:noProof/>
             </w:rPr>
             <w:fldChar w:fldCharType="end"/>
@@ -7088,7 +7569,7 @@
           <w:lang w:val="en-US"/>
         </w:rPr>
       </w:pPr>
-      <w:bookmarkStart w:id="1" w:name="_Toc116053087"/>
+      <w:bookmarkStart w:id="1" w:name="_Toc118825053"/>
       <w:r>
         <w:rPr>
           <w:rFonts w:ascii="Times New Roman" w:hAnsi="Times New Roman" w:cs="Times New Roman"/>
@@ -7101,6 +7582,16 @@
         <w:t>Chapter 1</w:t>
       </w:r>
       <w:bookmarkEnd w:id="1"/>
+      <w:r>
+        <w:rPr>
+          <w:rFonts w:ascii="Times New Roman" w:hAnsi="Times New Roman" w:cs="Times New Roman"/>
+          <w:b/>
+          <w:bCs/>
+          <w:color w:val="000000" w:themeColor="text1"/>
+          <w:lang w:val="en-US"/>
+        </w:rPr>
+        <w:t xml:space="preserve"> Introduction</w:t>
+      </w:r>
     </w:p>
     <w:p>
       <w:pPr>
@@ -7120,7 +7611,7 @@
           <w:lang w:val="en-US"/>
         </w:rPr>
       </w:pPr>
-      <w:bookmarkStart w:id="2" w:name="_Toc116053088"/>
+      <w:bookmarkStart w:id="2" w:name="_Toc118825054"/>
       <w:r>
         <w:rPr>
           <w:rFonts w:ascii="Times New Roman" w:hAnsi="Times New Roman" w:cs="Times New Roman"/>
@@ -7665,7 +8156,7 @@
           <w:lang w:val="en-US"/>
         </w:rPr>
       </w:pPr>
-      <w:bookmarkStart w:id="3" w:name="_Toc116053089"/>
+      <w:bookmarkStart w:id="3" w:name="_Toc118825055"/>
       <w:r>
         <w:rPr>
           <w:rFonts w:ascii="Times New Roman" w:hAnsi="Times New Roman" w:cs="Times New Roman"/>
@@ -8330,7 +8821,7 @@
           <w:lang w:val="en-US"/>
         </w:rPr>
       </w:pPr>
-      <w:bookmarkStart w:id="4" w:name="_Toc116053090"/>
+      <w:bookmarkStart w:id="4" w:name="_Toc118825056"/>
       <w:r>
         <w:rPr>
           <w:rFonts w:ascii="Times New Roman" w:hAnsi="Times New Roman" w:cs="Times New Roman"/>
@@ -8445,7 +8936,7 @@
           <w:lang w:val="en-US"/>
         </w:rPr>
       </w:pPr>
-      <w:bookmarkStart w:id="5" w:name="_Toc116053091"/>
+      <w:bookmarkStart w:id="5" w:name="_Toc118825057"/>
       <w:r>
         <w:rPr>
           <w:rFonts w:ascii="Times New Roman" w:hAnsi="Times New Roman" w:cs="Times New Roman"/>
@@ -8595,7 +9086,7 @@
           <w:lang w:val="en-US"/>
         </w:rPr>
       </w:pPr>
-      <w:bookmarkStart w:id="6" w:name="_Toc116053092"/>
+      <w:bookmarkStart w:id="6" w:name="_Toc118825058"/>
       <w:r>
         <w:rPr>
           <w:rFonts w:ascii="Times New Roman" w:hAnsi="Times New Roman" w:cs="Times New Roman"/>
@@ -8777,7 +9268,7 @@
           <w:lang w:val="en-US"/>
         </w:rPr>
       </w:pPr>
-      <w:bookmarkStart w:id="7" w:name="_Toc116053093"/>
+      <w:bookmarkStart w:id="7" w:name="_Toc118825059"/>
       <w:r>
         <w:rPr>
           <w:rFonts w:ascii="Times New Roman" w:hAnsi="Times New Roman" w:cs="Times New Roman"/>
@@ -8864,7 +9355,7 @@
           <w:lang w:val="en-US"/>
         </w:rPr>
       </w:pPr>
-      <w:bookmarkStart w:id="8" w:name="_Toc116053094"/>
+      <w:bookmarkStart w:id="8" w:name="_Toc118825060"/>
       <w:r>
         <w:rPr>
           <w:rFonts w:ascii="Times New Roman" w:hAnsi="Times New Roman" w:cs="Times New Roman"/>
@@ -9426,7 +9917,7 @@
           <w:lang w:val="en-US"/>
         </w:rPr>
       </w:pPr>
-      <w:bookmarkStart w:id="9" w:name="_Toc116053095"/>
+      <w:bookmarkStart w:id="9" w:name="_Toc118825061"/>
       <w:r>
         <w:rPr>
           <w:rFonts w:ascii="Times New Roman" w:hAnsi="Times New Roman" w:cs="Times New Roman"/>
@@ -11105,7 +11596,7 @@
           <w:lang w:val="en-US"/>
         </w:rPr>
       </w:pPr>
-      <w:bookmarkStart w:id="22" w:name="_Toc116053096"/>
+      <w:bookmarkStart w:id="22" w:name="_Toc118825062"/>
       <w:r>
         <w:rPr>
           <w:rFonts w:ascii="Times New Roman" w:hAnsi="Times New Roman" w:cs="Times New Roman"/>
@@ -11567,7 +12058,7 @@
           <w:lang w:val="en-US"/>
         </w:rPr>
       </w:pPr>
-      <w:bookmarkStart w:id="23" w:name="_Toc116053097"/>
+      <w:bookmarkStart w:id="23" w:name="_Toc118825063"/>
       <w:r>
         <w:rPr>
           <w:rFonts w:ascii="Times New Roman" w:hAnsi="Times New Roman" w:cs="Times New Roman"/>
@@ -11580,6 +12071,16 @@
         <w:t>Chapter 2</w:t>
       </w:r>
       <w:bookmarkEnd w:id="23"/>
+      <w:r>
+        <w:rPr>
+          <w:rFonts w:ascii="Times New Roman" w:hAnsi="Times New Roman" w:cs="Times New Roman"/>
+          <w:b/>
+          <w:bCs/>
+          <w:color w:val="000000" w:themeColor="text1"/>
+          <w:lang w:val="en-US"/>
+        </w:rPr>
+        <w:t xml:space="preserve"> Literature Review</w:t>
+      </w:r>
     </w:p>
     <w:p>
       <w:pPr>
@@ -11594,7 +12095,7 @@
           <w:lang w:val="en-US"/>
         </w:rPr>
       </w:pPr>
-      <w:bookmarkStart w:id="24" w:name="_Toc116053098"/>
+      <w:bookmarkStart w:id="24" w:name="_Toc118825064"/>
       <w:r>
         <w:rPr>
           <w:rFonts w:ascii="Times New Roman" w:hAnsi="Times New Roman" w:cs="Times New Roman"/>
@@ -11656,7 +12157,7 @@
           <w:lang w:val="en-US"/>
         </w:rPr>
       </w:pPr>
-      <w:bookmarkStart w:id="25" w:name="_Toc116053099"/>
+      <w:bookmarkStart w:id="25" w:name="_Toc118825065"/>
       <w:r>
         <w:rPr>
           <w:rFonts w:ascii="Times New Roman" w:hAnsi="Times New Roman" w:cs="Times New Roman"/>
@@ -12874,7 +13375,7 @@
           <w:lang w:val="en-US"/>
         </w:rPr>
       </w:pPr>
-      <w:bookmarkStart w:id="42" w:name="_Toc116053100"/>
+      <w:bookmarkStart w:id="42" w:name="_Toc118825066"/>
       <w:r>
         <w:rPr>
           <w:rFonts w:ascii="Times New Roman" w:hAnsi="Times New Roman" w:cs="Times New Roman"/>
@@ -14778,7 +15279,7 @@
           <w:lang w:val="en-US"/>
         </w:rPr>
       </w:pPr>
-      <w:bookmarkStart w:id="46" w:name="_Toc116053101"/>
+      <w:bookmarkStart w:id="46" w:name="_Toc118825067"/>
       <w:r>
         <w:rPr>
           <w:rFonts w:ascii="Times New Roman" w:hAnsi="Times New Roman" w:cs="Times New Roman"/>
@@ -15371,6 +15872,7 @@
           <w:lang w:val="en-US"/>
         </w:rPr>
       </w:pPr>
+      <w:bookmarkStart w:id="47" w:name="_Toc118825068"/>
       <w:r>
         <w:rPr>
           <w:rFonts w:ascii="Times New Roman" w:hAnsi="Times New Roman" w:cs="Times New Roman"/>
@@ -15392,6 +15894,46 @@
         </w:rPr>
         <w:t xml:space="preserve"> Research Methodology</w:t>
       </w:r>
+      <w:bookmarkEnd w:id="47"/>
+    </w:p>
+    <w:p>
+      <w:pPr>
+        <w:rPr>
+          <w:lang w:val="en-US"/>
+        </w:rPr>
+      </w:pPr>
+      <w:r>
+        <w:rPr>
+          <w:lang w:val="en-US"/>
+        </w:rPr>
+        <w:t>Flowchart</w:t>
+      </w:r>
+    </w:p>
+    <w:p>
+      <w:pPr>
+        <w:rPr>
+          <w:lang w:val="en-US"/>
+        </w:rPr>
+      </w:pPr>
+      <w:r>
+        <w:rPr>
+          <w:lang w:val="en-US"/>
+        </w:rPr>
+        <w:t>User persona survey + results</w:t>
+      </w:r>
+    </w:p>
+    <w:p>
+      <w:pPr>
+        <w:rPr>
+          <w:lang w:val="en-US"/>
+        </w:rPr>
+      </w:pPr>
+      <w:r>
+        <w:rPr>
+          <w:lang w:val="en-US"/>
+        </w:rPr>
+        <w:t>Gantt chart</w:t>
+      </w:r>
     </w:p>
     <w:p>
       <w:pPr>
@@ -15418,6 +15960,7 @@
           <w:lang w:val="en-US"/>
         </w:rPr>
       </w:pPr>
+      <w:bookmarkStart w:id="48" w:name="_Toc118825069"/>
       <w:r>
         <w:rPr>
           <w:rFonts w:ascii="Times New Roman" w:hAnsi="Times New Roman" w:cs="Times New Roman"/>
@@ -15438,6 +15981,7 @@
         </w:rPr>
         <w:t xml:space="preserve"> Project Development</w:t>
       </w:r>
+      <w:bookmarkEnd w:id="48"/>
     </w:p>
     <w:p>
       <w:pPr>
@@ -15464,6 +16008,7 @@
           <w:lang w:val="en-US"/>
         </w:rPr>
       </w:pPr>
+      <w:bookmarkStart w:id="49" w:name="_Toc118825070"/>
       <w:r>
         <w:rPr>
           <w:rFonts w:ascii="Times New Roman" w:hAnsi="Times New Roman" w:cs="Times New Roman"/>
@@ -15482,7 +16027,18 @@
           <w:color w:val="000000" w:themeColor="text1"/>
           <w:lang w:val="en-US"/>
         </w:rPr>
-        <w:t xml:space="preserve"> Results and Evaluation</w:t>
+        <w:t xml:space="preserve"> Evaluation</w:t>
+      </w:r>
+      <w:bookmarkEnd w:id="49"/>
+      <w:r>
+        <w:rPr>
+          <w:rFonts w:ascii="Times New Roman" w:hAnsi="Times New Roman" w:cs="Times New Roman"/>
+          <w:b/>
+          <w:bCs/>
+          <w:color w:val="000000" w:themeColor="text1"/>
+          <w:lang w:val="en-US"/>
+        </w:rPr>
+        <w:t xml:space="preserve"> / Results</w:t>
       </w:r>
     </w:p>
     <w:p>
@@ -15510,6 +16066,7 @@
           <w:lang w:val="en-US"/>
         </w:rPr>
       </w:pPr>
+      <w:bookmarkStart w:id="50" w:name="_Toc118825071"/>
       <w:r>
         <w:rPr>
           <w:rFonts w:ascii="Times New Roman" w:hAnsi="Times New Roman" w:cs="Times New Roman"/>
@@ -15530,6 +16087,7 @@
         </w:rPr>
         <w:t xml:space="preserve"> Discussion</w:t>
       </w:r>
+      <w:bookmarkEnd w:id="50"/>
     </w:p>
     <w:p>
       <w:pPr>
@@ -15556,6 +16114,7 @@
           <w:lang w:val="en-US"/>
         </w:rPr>
       </w:pPr>
+      <w:bookmarkStart w:id="51" w:name="_Toc118825072"/>
       <w:r>
         <w:rPr>
           <w:rFonts w:ascii="Times New Roman" w:hAnsi="Times New Roman" w:cs="Times New Roman"/>
@@ -15576,6 +16135,7 @@
         </w:rPr>
         <w:t xml:space="preserve"> Reflection</w:t>
       </w:r>
+      <w:bookmarkEnd w:id="51"/>
     </w:p>
     <w:p>
       <w:pPr>
@@ -15602,6 +16162,7 @@
           <w:lang w:val="en-US"/>
         </w:rPr>
       </w:pPr>
+      <w:bookmarkStart w:id="52" w:name="_Toc118825073"/>
       <w:r>
         <w:rPr>
           <w:rFonts w:ascii="Times New Roman" w:hAnsi="Times New Roman" w:cs="Times New Roman"/>
@@ -15622,380 +16183,381 @@
         </w:rPr>
         <w:t xml:space="preserve"> Conclusion</w:t>
       </w:r>
-    </w:p>
-    <w:p>
-      <w:pPr>
-        <w:spacing w:after="0" w:line="240" w:lineRule="auto"/>
-        <w:rPr>
-          <w:rFonts w:ascii="Times New Roman" w:hAnsi="Times New Roman" w:cs="Times New Roman"/>
-          <w:color w:val="000000" w:themeColor="text1"/>
-          <w:sz w:val="24"/>
-          <w:szCs w:val="24"/>
-          <w:lang w:val="en-US"/>
-        </w:rPr>
-      </w:pPr>
-    </w:p>
-    <w:p>
-      <w:pPr>
-        <w:spacing w:after="0" w:line="240" w:lineRule="auto"/>
-        <w:rPr>
-          <w:rFonts w:ascii="Times New Roman" w:hAnsi="Times New Roman" w:cs="Times New Roman"/>
-          <w:color w:val="000000" w:themeColor="text1"/>
-          <w:sz w:val="24"/>
-          <w:szCs w:val="24"/>
-          <w:lang w:val="en-US"/>
-        </w:rPr>
-      </w:pPr>
-    </w:p>
-    <w:p>
-      <w:pPr>
-        <w:spacing w:after="0" w:line="240" w:lineRule="auto"/>
-        <w:rPr>
-          <w:rFonts w:ascii="Times New Roman" w:hAnsi="Times New Roman" w:cs="Times New Roman"/>
-          <w:color w:val="000000" w:themeColor="text1"/>
-          <w:sz w:val="24"/>
-          <w:szCs w:val="24"/>
-          <w:lang w:val="en-US"/>
-        </w:rPr>
-      </w:pPr>
-    </w:p>
-    <w:p>
-      <w:pPr>
-        <w:spacing w:after="0" w:line="240" w:lineRule="auto"/>
-        <w:rPr>
-          <w:rFonts w:ascii="Times New Roman" w:hAnsi="Times New Roman" w:cs="Times New Roman"/>
-          <w:color w:val="000000" w:themeColor="text1"/>
-          <w:sz w:val="24"/>
-          <w:szCs w:val="24"/>
-          <w:lang w:val="en-US"/>
-        </w:rPr>
-      </w:pPr>
-    </w:p>
-    <w:p>
-      <w:pPr>
-        <w:spacing w:after="0" w:line="240" w:lineRule="auto"/>
-        <w:rPr>
-          <w:rFonts w:ascii="Times New Roman" w:hAnsi="Times New Roman" w:cs="Times New Roman"/>
-          <w:color w:val="000000" w:themeColor="text1"/>
-          <w:sz w:val="24"/>
-          <w:szCs w:val="24"/>
-          <w:lang w:val="en-US"/>
-        </w:rPr>
-      </w:pPr>
-    </w:p>
-    <w:p>
-      <w:pPr>
-        <w:spacing w:after="0" w:line="240" w:lineRule="auto"/>
-        <w:rPr>
-          <w:rFonts w:ascii="Times New Roman" w:hAnsi="Times New Roman" w:cs="Times New Roman"/>
-          <w:color w:val="000000" w:themeColor="text1"/>
-          <w:sz w:val="24"/>
-          <w:szCs w:val="24"/>
-          <w:lang w:val="en-US"/>
-        </w:rPr>
-      </w:pPr>
-    </w:p>
-    <w:p>
-      <w:pPr>
-        <w:spacing w:after="0" w:line="240" w:lineRule="auto"/>
-        <w:rPr>
-          <w:rFonts w:ascii="Times New Roman" w:hAnsi="Times New Roman" w:cs="Times New Roman"/>
-          <w:color w:val="000000" w:themeColor="text1"/>
-          <w:sz w:val="24"/>
-          <w:szCs w:val="24"/>
-          <w:lang w:val="en-US"/>
-        </w:rPr>
-      </w:pPr>
-    </w:p>
-    <w:p>
-      <w:pPr>
-        <w:spacing w:after="0" w:line="240" w:lineRule="auto"/>
-        <w:rPr>
-          <w:rFonts w:ascii="Times New Roman" w:hAnsi="Times New Roman" w:cs="Times New Roman"/>
-          <w:color w:val="000000" w:themeColor="text1"/>
-          <w:sz w:val="24"/>
-          <w:szCs w:val="24"/>
-          <w:lang w:val="en-US"/>
-        </w:rPr>
-      </w:pPr>
-    </w:p>
-    <w:p>
-      <w:pPr>
-        <w:spacing w:after="0" w:line="240" w:lineRule="auto"/>
-        <w:rPr>
-          <w:rFonts w:ascii="Times New Roman" w:hAnsi="Times New Roman" w:cs="Times New Roman"/>
-          <w:color w:val="000000" w:themeColor="text1"/>
-          <w:sz w:val="24"/>
-          <w:szCs w:val="24"/>
-          <w:lang w:val="en-US"/>
-        </w:rPr>
-      </w:pPr>
-    </w:p>
-    <w:p>
-      <w:pPr>
-        <w:spacing w:after="0" w:line="240" w:lineRule="auto"/>
-        <w:rPr>
-          <w:rFonts w:ascii="Times New Roman" w:hAnsi="Times New Roman" w:cs="Times New Roman"/>
-          <w:color w:val="000000" w:themeColor="text1"/>
-          <w:sz w:val="24"/>
-          <w:szCs w:val="24"/>
-          <w:lang w:val="en-US"/>
-        </w:rPr>
-      </w:pPr>
-    </w:p>
-    <w:p>
-      <w:pPr>
-        <w:spacing w:after="0" w:line="240" w:lineRule="auto"/>
-        <w:rPr>
-          <w:rFonts w:ascii="Times New Roman" w:hAnsi="Times New Roman" w:cs="Times New Roman"/>
-          <w:color w:val="000000" w:themeColor="text1"/>
-          <w:sz w:val="24"/>
-          <w:szCs w:val="24"/>
-          <w:lang w:val="en-US"/>
-        </w:rPr>
-      </w:pPr>
-    </w:p>
-    <w:p>
-      <w:pPr>
-        <w:spacing w:after="0" w:line="240" w:lineRule="auto"/>
-        <w:rPr>
-          <w:rFonts w:ascii="Times New Roman" w:hAnsi="Times New Roman" w:cs="Times New Roman"/>
-          <w:color w:val="000000" w:themeColor="text1"/>
-          <w:sz w:val="24"/>
-          <w:szCs w:val="24"/>
-          <w:lang w:val="en-US"/>
-        </w:rPr>
-      </w:pPr>
-    </w:p>
-    <w:p>
-      <w:pPr>
-        <w:spacing w:after="0" w:line="240" w:lineRule="auto"/>
-        <w:rPr>
-          <w:rFonts w:ascii="Times New Roman" w:hAnsi="Times New Roman" w:cs="Times New Roman"/>
-          <w:color w:val="000000" w:themeColor="text1"/>
-          <w:sz w:val="24"/>
-          <w:szCs w:val="24"/>
-          <w:lang w:val="en-US"/>
-        </w:rPr>
-      </w:pPr>
-    </w:p>
-    <w:p>
-      <w:pPr>
-        <w:spacing w:after="0" w:line="240" w:lineRule="auto"/>
-        <w:rPr>
-          <w:rFonts w:ascii="Times New Roman" w:hAnsi="Times New Roman" w:cs="Times New Roman"/>
-          <w:color w:val="000000" w:themeColor="text1"/>
-          <w:sz w:val="24"/>
-          <w:szCs w:val="24"/>
-          <w:lang w:val="en-US"/>
-        </w:rPr>
-      </w:pPr>
-    </w:p>
-    <w:p>
-      <w:pPr>
-        <w:spacing w:after="0" w:line="240" w:lineRule="auto"/>
-        <w:rPr>
-          <w:rFonts w:ascii="Times New Roman" w:hAnsi="Times New Roman" w:cs="Times New Roman"/>
-          <w:color w:val="000000" w:themeColor="text1"/>
-          <w:sz w:val="24"/>
-          <w:szCs w:val="24"/>
-          <w:lang w:val="en-US"/>
-        </w:rPr>
-      </w:pPr>
-    </w:p>
-    <w:p>
-      <w:pPr>
-        <w:spacing w:after="0" w:line="240" w:lineRule="auto"/>
-        <w:rPr>
-          <w:rFonts w:ascii="Times New Roman" w:hAnsi="Times New Roman" w:cs="Times New Roman"/>
-          <w:color w:val="000000" w:themeColor="text1"/>
-          <w:sz w:val="24"/>
-          <w:szCs w:val="24"/>
-          <w:lang w:val="en-US"/>
-        </w:rPr>
-      </w:pPr>
-    </w:p>
-    <w:p>
-      <w:pPr>
-        <w:spacing w:after="0" w:line="240" w:lineRule="auto"/>
-        <w:rPr>
-          <w:rFonts w:ascii="Times New Roman" w:hAnsi="Times New Roman" w:cs="Times New Roman"/>
-          <w:color w:val="000000" w:themeColor="text1"/>
-          <w:sz w:val="24"/>
-          <w:szCs w:val="24"/>
-          <w:lang w:val="en-US"/>
-        </w:rPr>
-      </w:pPr>
-    </w:p>
-    <w:p>
-      <w:pPr>
-        <w:spacing w:after="0" w:line="240" w:lineRule="auto"/>
-        <w:rPr>
-          <w:rFonts w:ascii="Times New Roman" w:hAnsi="Times New Roman" w:cs="Times New Roman"/>
-          <w:color w:val="000000" w:themeColor="text1"/>
-          <w:sz w:val="24"/>
-          <w:szCs w:val="24"/>
-          <w:lang w:val="en-US"/>
-        </w:rPr>
-      </w:pPr>
-    </w:p>
-    <w:p>
-      <w:pPr>
-        <w:spacing w:after="0" w:line="240" w:lineRule="auto"/>
-        <w:rPr>
-          <w:rFonts w:ascii="Times New Roman" w:hAnsi="Times New Roman" w:cs="Times New Roman"/>
-          <w:color w:val="000000" w:themeColor="text1"/>
-          <w:sz w:val="24"/>
-          <w:szCs w:val="24"/>
-          <w:lang w:val="en-US"/>
-        </w:rPr>
-      </w:pPr>
-    </w:p>
-    <w:p>
-      <w:pPr>
-        <w:spacing w:after="0" w:line="240" w:lineRule="auto"/>
-        <w:rPr>
-          <w:rFonts w:ascii="Times New Roman" w:hAnsi="Times New Roman" w:cs="Times New Roman"/>
-          <w:color w:val="000000" w:themeColor="text1"/>
-          <w:sz w:val="24"/>
-          <w:szCs w:val="24"/>
-          <w:lang w:val="en-US"/>
-        </w:rPr>
-      </w:pPr>
-    </w:p>
-    <w:p>
-      <w:pPr>
-        <w:spacing w:after="0" w:line="240" w:lineRule="auto"/>
-        <w:rPr>
-          <w:rFonts w:ascii="Times New Roman" w:hAnsi="Times New Roman" w:cs="Times New Roman"/>
-          <w:color w:val="000000" w:themeColor="text1"/>
-          <w:sz w:val="24"/>
-          <w:szCs w:val="24"/>
-          <w:lang w:val="en-US"/>
-        </w:rPr>
-      </w:pPr>
-    </w:p>
-    <w:p>
-      <w:pPr>
-        <w:spacing w:after="0" w:line="240" w:lineRule="auto"/>
-        <w:rPr>
-          <w:rFonts w:ascii="Times New Roman" w:hAnsi="Times New Roman" w:cs="Times New Roman"/>
-          <w:color w:val="000000" w:themeColor="text1"/>
-          <w:sz w:val="24"/>
-          <w:szCs w:val="24"/>
-          <w:lang w:val="en-US"/>
-        </w:rPr>
-      </w:pPr>
-    </w:p>
-    <w:p>
-      <w:pPr>
-        <w:spacing w:after="0" w:line="240" w:lineRule="auto"/>
-        <w:rPr>
-          <w:rFonts w:ascii="Times New Roman" w:hAnsi="Times New Roman" w:cs="Times New Roman"/>
-          <w:color w:val="000000" w:themeColor="text1"/>
-          <w:sz w:val="24"/>
-          <w:szCs w:val="24"/>
-          <w:lang w:val="en-US"/>
-        </w:rPr>
-      </w:pPr>
-    </w:p>
-    <w:p>
-      <w:pPr>
-        <w:spacing w:after="0" w:line="240" w:lineRule="auto"/>
-        <w:rPr>
-          <w:rFonts w:ascii="Times New Roman" w:hAnsi="Times New Roman" w:cs="Times New Roman"/>
-          <w:color w:val="000000" w:themeColor="text1"/>
-          <w:sz w:val="24"/>
-          <w:szCs w:val="24"/>
-          <w:lang w:val="en-US"/>
-        </w:rPr>
-      </w:pPr>
-    </w:p>
-    <w:p>
-      <w:pPr>
-        <w:spacing w:after="0" w:line="240" w:lineRule="auto"/>
-        <w:rPr>
-          <w:rFonts w:ascii="Times New Roman" w:hAnsi="Times New Roman" w:cs="Times New Roman"/>
-          <w:color w:val="000000" w:themeColor="text1"/>
-          <w:sz w:val="24"/>
-          <w:szCs w:val="24"/>
-          <w:lang w:val="en-US"/>
-        </w:rPr>
-      </w:pPr>
-    </w:p>
-    <w:p>
-      <w:pPr>
-        <w:spacing w:after="0" w:line="240" w:lineRule="auto"/>
-        <w:rPr>
-          <w:rFonts w:ascii="Times New Roman" w:hAnsi="Times New Roman" w:cs="Times New Roman"/>
-          <w:color w:val="000000" w:themeColor="text1"/>
-          <w:sz w:val="24"/>
-          <w:szCs w:val="24"/>
-          <w:lang w:val="en-US"/>
-        </w:rPr>
-      </w:pPr>
-    </w:p>
-    <w:p>
-      <w:pPr>
-        <w:spacing w:after="0" w:line="240" w:lineRule="auto"/>
-        <w:rPr>
-          <w:rFonts w:ascii="Times New Roman" w:hAnsi="Times New Roman" w:cs="Times New Roman"/>
-          <w:color w:val="000000" w:themeColor="text1"/>
-          <w:sz w:val="24"/>
-          <w:szCs w:val="24"/>
-          <w:lang w:val="en-US"/>
-        </w:rPr>
-      </w:pPr>
-    </w:p>
-    <w:p>
-      <w:pPr>
-        <w:spacing w:after="0" w:line="240" w:lineRule="auto"/>
-        <w:rPr>
-          <w:rFonts w:ascii="Times New Roman" w:hAnsi="Times New Roman" w:cs="Times New Roman"/>
-          <w:color w:val="000000" w:themeColor="text1"/>
-          <w:sz w:val="24"/>
-          <w:szCs w:val="24"/>
-          <w:lang w:val="en-US"/>
-        </w:rPr>
-      </w:pPr>
-    </w:p>
-    <w:p>
-      <w:pPr>
-        <w:spacing w:after="0" w:line="240" w:lineRule="auto"/>
-        <w:rPr>
-          <w:rFonts w:ascii="Times New Roman" w:hAnsi="Times New Roman" w:cs="Times New Roman"/>
-          <w:color w:val="000000" w:themeColor="text1"/>
-          <w:sz w:val="24"/>
-          <w:szCs w:val="24"/>
-          <w:lang w:val="en-US"/>
-        </w:rPr>
-      </w:pPr>
-    </w:p>
-    <w:p>
-      <w:pPr>
-        <w:spacing w:after="0" w:line="240" w:lineRule="auto"/>
-        <w:rPr>
-          <w:rFonts w:ascii="Times New Roman" w:hAnsi="Times New Roman" w:cs="Times New Roman"/>
-          <w:color w:val="000000" w:themeColor="text1"/>
-          <w:sz w:val="24"/>
-          <w:szCs w:val="24"/>
-          <w:lang w:val="en-US"/>
-        </w:rPr>
-      </w:pPr>
-    </w:p>
-    <w:p>
-      <w:pPr>
-        <w:spacing w:after="0" w:line="240" w:lineRule="auto"/>
-        <w:rPr>
-          <w:rFonts w:ascii="Times New Roman" w:hAnsi="Times New Roman" w:cs="Times New Roman"/>
-          <w:color w:val="000000" w:themeColor="text1"/>
-          <w:sz w:val="24"/>
-          <w:szCs w:val="24"/>
-          <w:lang w:val="en-US"/>
-        </w:rPr>
-      </w:pPr>
-    </w:p>
-    <w:bookmarkStart w:id="47" w:name="_Toc116053102" w:displacedByCustomXml="next"/>
+      <w:bookmarkEnd w:id="52"/>
+    </w:p>
+    <w:p>
+      <w:pPr>
+        <w:spacing w:after="0" w:line="240" w:lineRule="auto"/>
+        <w:rPr>
+          <w:rFonts w:ascii="Times New Roman" w:hAnsi="Times New Roman" w:cs="Times New Roman"/>
+          <w:color w:val="000000" w:themeColor="text1"/>
+          <w:sz w:val="24"/>
+          <w:szCs w:val="24"/>
+          <w:lang w:val="en-US"/>
+        </w:rPr>
+      </w:pPr>
+    </w:p>
+    <w:p>
+      <w:pPr>
+        <w:spacing w:after="0" w:line="240" w:lineRule="auto"/>
+        <w:rPr>
+          <w:rFonts w:ascii="Times New Roman" w:hAnsi="Times New Roman" w:cs="Times New Roman"/>
+          <w:color w:val="000000" w:themeColor="text1"/>
+          <w:sz w:val="24"/>
+          <w:szCs w:val="24"/>
+          <w:lang w:val="en-US"/>
+        </w:rPr>
+      </w:pPr>
+    </w:p>
+    <w:p>
+      <w:pPr>
+        <w:spacing w:after="0" w:line="240" w:lineRule="auto"/>
+        <w:rPr>
+          <w:rFonts w:ascii="Times New Roman" w:hAnsi="Times New Roman" w:cs="Times New Roman"/>
+          <w:color w:val="000000" w:themeColor="text1"/>
+          <w:sz w:val="24"/>
+          <w:szCs w:val="24"/>
+          <w:lang w:val="en-US"/>
+        </w:rPr>
+      </w:pPr>
+    </w:p>
+    <w:p>
+      <w:pPr>
+        <w:spacing w:after="0" w:line="240" w:lineRule="auto"/>
+        <w:rPr>
+          <w:rFonts w:ascii="Times New Roman" w:hAnsi="Times New Roman" w:cs="Times New Roman"/>
+          <w:color w:val="000000" w:themeColor="text1"/>
+          <w:sz w:val="24"/>
+          <w:szCs w:val="24"/>
+          <w:lang w:val="en-US"/>
+        </w:rPr>
+      </w:pPr>
+    </w:p>
+    <w:p>
+      <w:pPr>
+        <w:spacing w:after="0" w:line="240" w:lineRule="auto"/>
+        <w:rPr>
+          <w:rFonts w:ascii="Times New Roman" w:hAnsi="Times New Roman" w:cs="Times New Roman"/>
+          <w:color w:val="000000" w:themeColor="text1"/>
+          <w:sz w:val="24"/>
+          <w:szCs w:val="24"/>
+          <w:lang w:val="en-US"/>
+        </w:rPr>
+      </w:pPr>
+    </w:p>
+    <w:p>
+      <w:pPr>
+        <w:spacing w:after="0" w:line="240" w:lineRule="auto"/>
+        <w:rPr>
+          <w:rFonts w:ascii="Times New Roman" w:hAnsi="Times New Roman" w:cs="Times New Roman"/>
+          <w:color w:val="000000" w:themeColor="text1"/>
+          <w:sz w:val="24"/>
+          <w:szCs w:val="24"/>
+          <w:lang w:val="en-US"/>
+        </w:rPr>
+      </w:pPr>
+    </w:p>
+    <w:p>
+      <w:pPr>
+        <w:spacing w:after="0" w:line="240" w:lineRule="auto"/>
+        <w:rPr>
+          <w:rFonts w:ascii="Times New Roman" w:hAnsi="Times New Roman" w:cs="Times New Roman"/>
+          <w:color w:val="000000" w:themeColor="text1"/>
+          <w:sz w:val="24"/>
+          <w:szCs w:val="24"/>
+          <w:lang w:val="en-US"/>
+        </w:rPr>
+      </w:pPr>
+    </w:p>
+    <w:p>
+      <w:pPr>
+        <w:spacing w:after="0" w:line="240" w:lineRule="auto"/>
+        <w:rPr>
+          <w:rFonts w:ascii="Times New Roman" w:hAnsi="Times New Roman" w:cs="Times New Roman"/>
+          <w:color w:val="000000" w:themeColor="text1"/>
+          <w:sz w:val="24"/>
+          <w:szCs w:val="24"/>
+          <w:lang w:val="en-US"/>
+        </w:rPr>
+      </w:pPr>
+    </w:p>
+    <w:p>
+      <w:pPr>
+        <w:spacing w:after="0" w:line="240" w:lineRule="auto"/>
+        <w:rPr>
+          <w:rFonts w:ascii="Times New Roman" w:hAnsi="Times New Roman" w:cs="Times New Roman"/>
+          <w:color w:val="000000" w:themeColor="text1"/>
+          <w:sz w:val="24"/>
+          <w:szCs w:val="24"/>
+          <w:lang w:val="en-US"/>
+        </w:rPr>
+      </w:pPr>
+    </w:p>
+    <w:p>
+      <w:pPr>
+        <w:spacing w:after="0" w:line="240" w:lineRule="auto"/>
+        <w:rPr>
+          <w:rFonts w:ascii="Times New Roman" w:hAnsi="Times New Roman" w:cs="Times New Roman"/>
+          <w:color w:val="000000" w:themeColor="text1"/>
+          <w:sz w:val="24"/>
+          <w:szCs w:val="24"/>
+          <w:lang w:val="en-US"/>
+        </w:rPr>
+      </w:pPr>
+    </w:p>
+    <w:p>
+      <w:pPr>
+        <w:spacing w:after="0" w:line="240" w:lineRule="auto"/>
+        <w:rPr>
+          <w:rFonts w:ascii="Times New Roman" w:hAnsi="Times New Roman" w:cs="Times New Roman"/>
+          <w:color w:val="000000" w:themeColor="text1"/>
+          <w:sz w:val="24"/>
+          <w:szCs w:val="24"/>
+          <w:lang w:val="en-US"/>
+        </w:rPr>
+      </w:pPr>
+    </w:p>
+    <w:p>
+      <w:pPr>
+        <w:spacing w:after="0" w:line="240" w:lineRule="auto"/>
+        <w:rPr>
+          <w:rFonts w:ascii="Times New Roman" w:hAnsi="Times New Roman" w:cs="Times New Roman"/>
+          <w:color w:val="000000" w:themeColor="text1"/>
+          <w:sz w:val="24"/>
+          <w:szCs w:val="24"/>
+          <w:lang w:val="en-US"/>
+        </w:rPr>
+      </w:pPr>
+    </w:p>
+    <w:p>
+      <w:pPr>
+        <w:spacing w:after="0" w:line="240" w:lineRule="auto"/>
+        <w:rPr>
+          <w:rFonts w:ascii="Times New Roman" w:hAnsi="Times New Roman" w:cs="Times New Roman"/>
+          <w:color w:val="000000" w:themeColor="text1"/>
+          <w:sz w:val="24"/>
+          <w:szCs w:val="24"/>
+          <w:lang w:val="en-US"/>
+        </w:rPr>
+      </w:pPr>
+    </w:p>
+    <w:p>
+      <w:pPr>
+        <w:spacing w:after="0" w:line="240" w:lineRule="auto"/>
+        <w:rPr>
+          <w:rFonts w:ascii="Times New Roman" w:hAnsi="Times New Roman" w:cs="Times New Roman"/>
+          <w:color w:val="000000" w:themeColor="text1"/>
+          <w:sz w:val="24"/>
+          <w:szCs w:val="24"/>
+          <w:lang w:val="en-US"/>
+        </w:rPr>
+      </w:pPr>
+    </w:p>
+    <w:p>
+      <w:pPr>
+        <w:spacing w:after="0" w:line="240" w:lineRule="auto"/>
+        <w:rPr>
+          <w:rFonts w:ascii="Times New Roman" w:hAnsi="Times New Roman" w:cs="Times New Roman"/>
+          <w:color w:val="000000" w:themeColor="text1"/>
+          <w:sz w:val="24"/>
+          <w:szCs w:val="24"/>
+          <w:lang w:val="en-US"/>
+        </w:rPr>
+      </w:pPr>
+    </w:p>
+    <w:p>
+      <w:pPr>
+        <w:spacing w:after="0" w:line="240" w:lineRule="auto"/>
+        <w:rPr>
+          <w:rFonts w:ascii="Times New Roman" w:hAnsi="Times New Roman" w:cs="Times New Roman"/>
+          <w:color w:val="000000" w:themeColor="text1"/>
+          <w:sz w:val="24"/>
+          <w:szCs w:val="24"/>
+          <w:lang w:val="en-US"/>
+        </w:rPr>
+      </w:pPr>
+    </w:p>
+    <w:p>
+      <w:pPr>
+        <w:spacing w:after="0" w:line="240" w:lineRule="auto"/>
+        <w:rPr>
+          <w:rFonts w:ascii="Times New Roman" w:hAnsi="Times New Roman" w:cs="Times New Roman"/>
+          <w:color w:val="000000" w:themeColor="text1"/>
+          <w:sz w:val="24"/>
+          <w:szCs w:val="24"/>
+          <w:lang w:val="en-US"/>
+        </w:rPr>
+      </w:pPr>
+    </w:p>
+    <w:p>
+      <w:pPr>
+        <w:spacing w:after="0" w:line="240" w:lineRule="auto"/>
+        <w:rPr>
+          <w:rFonts w:ascii="Times New Roman" w:hAnsi="Times New Roman" w:cs="Times New Roman"/>
+          <w:color w:val="000000" w:themeColor="text1"/>
+          <w:sz w:val="24"/>
+          <w:szCs w:val="24"/>
+          <w:lang w:val="en-US"/>
+        </w:rPr>
+      </w:pPr>
+    </w:p>
+    <w:p>
+      <w:pPr>
+        <w:spacing w:after="0" w:line="240" w:lineRule="auto"/>
+        <w:rPr>
+          <w:rFonts w:ascii="Times New Roman" w:hAnsi="Times New Roman" w:cs="Times New Roman"/>
+          <w:color w:val="000000" w:themeColor="text1"/>
+          <w:sz w:val="24"/>
+          <w:szCs w:val="24"/>
+          <w:lang w:val="en-US"/>
+        </w:rPr>
+      </w:pPr>
+    </w:p>
+    <w:p>
+      <w:pPr>
+        <w:spacing w:after="0" w:line="240" w:lineRule="auto"/>
+        <w:rPr>
+          <w:rFonts w:ascii="Times New Roman" w:hAnsi="Times New Roman" w:cs="Times New Roman"/>
+          <w:color w:val="000000" w:themeColor="text1"/>
+          <w:sz w:val="24"/>
+          <w:szCs w:val="24"/>
+          <w:lang w:val="en-US"/>
+        </w:rPr>
+      </w:pPr>
+    </w:p>
+    <w:p>
+      <w:pPr>
+        <w:spacing w:after="0" w:line="240" w:lineRule="auto"/>
+        <w:rPr>
+          <w:rFonts w:ascii="Times New Roman" w:hAnsi="Times New Roman" w:cs="Times New Roman"/>
+          <w:color w:val="000000" w:themeColor="text1"/>
+          <w:sz w:val="24"/>
+          <w:szCs w:val="24"/>
+          <w:lang w:val="en-US"/>
+        </w:rPr>
+      </w:pPr>
+    </w:p>
+    <w:p>
+      <w:pPr>
+        <w:spacing w:after="0" w:line="240" w:lineRule="auto"/>
+        <w:rPr>
+          <w:rFonts w:ascii="Times New Roman" w:hAnsi="Times New Roman" w:cs="Times New Roman"/>
+          <w:color w:val="000000" w:themeColor="text1"/>
+          <w:sz w:val="24"/>
+          <w:szCs w:val="24"/>
+          <w:lang w:val="en-US"/>
+        </w:rPr>
+      </w:pPr>
+    </w:p>
+    <w:p>
+      <w:pPr>
+        <w:spacing w:after="0" w:line="240" w:lineRule="auto"/>
+        <w:rPr>
+          <w:rFonts w:ascii="Times New Roman" w:hAnsi="Times New Roman" w:cs="Times New Roman"/>
+          <w:color w:val="000000" w:themeColor="text1"/>
+          <w:sz w:val="24"/>
+          <w:szCs w:val="24"/>
+          <w:lang w:val="en-US"/>
+        </w:rPr>
+      </w:pPr>
+    </w:p>
+    <w:p>
+      <w:pPr>
+        <w:spacing w:after="0" w:line="240" w:lineRule="auto"/>
+        <w:rPr>
+          <w:rFonts w:ascii="Times New Roman" w:hAnsi="Times New Roman" w:cs="Times New Roman"/>
+          <w:color w:val="000000" w:themeColor="text1"/>
+          <w:sz w:val="24"/>
+          <w:szCs w:val="24"/>
+          <w:lang w:val="en-US"/>
+        </w:rPr>
+      </w:pPr>
+    </w:p>
+    <w:p>
+      <w:pPr>
+        <w:spacing w:after="0" w:line="240" w:lineRule="auto"/>
+        <w:rPr>
+          <w:rFonts w:ascii="Times New Roman" w:hAnsi="Times New Roman" w:cs="Times New Roman"/>
+          <w:color w:val="000000" w:themeColor="text1"/>
+          <w:sz w:val="24"/>
+          <w:szCs w:val="24"/>
+          <w:lang w:val="en-US"/>
+        </w:rPr>
+      </w:pPr>
+    </w:p>
+    <w:p>
+      <w:pPr>
+        <w:spacing w:after="0" w:line="240" w:lineRule="auto"/>
+        <w:rPr>
+          <w:rFonts w:ascii="Times New Roman" w:hAnsi="Times New Roman" w:cs="Times New Roman"/>
+          <w:color w:val="000000" w:themeColor="text1"/>
+          <w:sz w:val="24"/>
+          <w:szCs w:val="24"/>
+          <w:lang w:val="en-US"/>
+        </w:rPr>
+      </w:pPr>
+    </w:p>
+    <w:p>
+      <w:pPr>
+        <w:spacing w:after="0" w:line="240" w:lineRule="auto"/>
+        <w:rPr>
+          <w:rFonts w:ascii="Times New Roman" w:hAnsi="Times New Roman" w:cs="Times New Roman"/>
+          <w:color w:val="000000" w:themeColor="text1"/>
+          <w:sz w:val="24"/>
+          <w:szCs w:val="24"/>
+          <w:lang w:val="en-US"/>
+        </w:rPr>
+      </w:pPr>
+    </w:p>
+    <w:p>
+      <w:pPr>
+        <w:spacing w:after="0" w:line="240" w:lineRule="auto"/>
+        <w:rPr>
+          <w:rFonts w:ascii="Times New Roman" w:hAnsi="Times New Roman" w:cs="Times New Roman"/>
+          <w:color w:val="000000" w:themeColor="text1"/>
+          <w:sz w:val="24"/>
+          <w:szCs w:val="24"/>
+          <w:lang w:val="en-US"/>
+        </w:rPr>
+      </w:pPr>
+    </w:p>
+    <w:p>
+      <w:pPr>
+        <w:spacing w:after="0" w:line="240" w:lineRule="auto"/>
+        <w:rPr>
+          <w:rFonts w:ascii="Times New Roman" w:hAnsi="Times New Roman" w:cs="Times New Roman"/>
+          <w:color w:val="000000" w:themeColor="text1"/>
+          <w:sz w:val="24"/>
+          <w:szCs w:val="24"/>
+          <w:lang w:val="en-US"/>
+        </w:rPr>
+      </w:pPr>
+    </w:p>
+    <w:p>
+      <w:pPr>
+        <w:spacing w:after="0" w:line="240" w:lineRule="auto"/>
+        <w:rPr>
+          <w:rFonts w:ascii="Times New Roman" w:hAnsi="Times New Roman" w:cs="Times New Roman"/>
+          <w:color w:val="000000" w:themeColor="text1"/>
+          <w:sz w:val="24"/>
+          <w:szCs w:val="24"/>
+          <w:lang w:val="en-US"/>
+        </w:rPr>
+      </w:pPr>
+    </w:p>
+    <w:p>
+      <w:pPr>
+        <w:spacing w:after="0" w:line="240" w:lineRule="auto"/>
+        <w:rPr>
+          <w:rFonts w:ascii="Times New Roman" w:hAnsi="Times New Roman" w:cs="Times New Roman"/>
+          <w:color w:val="000000" w:themeColor="text1"/>
+          <w:sz w:val="24"/>
+          <w:szCs w:val="24"/>
+          <w:lang w:val="en-US"/>
+        </w:rPr>
+      </w:pPr>
+    </w:p>
+    <w:bookmarkStart w:id="53" w:name="_Toc118825074" w:displacedByCustomXml="next"/>
     <w:sdt>
       <w:sdtPr>
         <w:rPr>
@@ -16019,8 +16581,6 @@
               <w:b/>
               <w:bCs/>
               <w:color w:val="auto"/>
-              <w:sz w:val="28"/>
-              <w:szCs w:val="28"/>
             </w:rPr>
           </w:pPr>
           <w:r>
@@ -16029,12 +16589,10 @@
               <w:b/>
               <w:bCs/>
               <w:color w:val="auto"/>
-              <w:sz w:val="28"/>
-              <w:szCs w:val="28"/>
             </w:rPr>
             <w:t>References</w:t>
           </w:r>
-          <w:bookmarkEnd w:id="47"/>
+          <w:bookmarkEnd w:id="53"/>
         </w:p>
         <w:sdt>
           <w:sdtPr>
@@ -16804,6 +17362,7 @@
                   <w:sz w:val="20"/>
                   <w:szCs w:val="20"/>
                 </w:rPr>
+                <w:lastRenderedPageBreak/>
                 <w:fldChar w:fldCharType="end"/>
               </w:r>
             </w:p>
@@ -16822,6 +17381,41 @@
           <w:lang w:val="en-US"/>
         </w:rPr>
       </w:pPr>
+    </w:p>
+    <w:p>
+      <w:pPr>
+        <w:spacing w:after="0" w:line="240" w:lineRule="auto"/>
+        <w:rPr>
+          <w:rFonts w:ascii="Times New Roman" w:hAnsi="Times New Roman" w:cs="Times New Roman"/>
+          <w:color w:val="000000" w:themeColor="text1"/>
+          <w:sz w:val="24"/>
+          <w:szCs w:val="24"/>
+          <w:lang w:val="en-US"/>
+        </w:rPr>
+      </w:pPr>
+    </w:p>
+    <w:p>
+      <w:pPr>
+        <w:pStyle w:val="Heading1"/>
+        <w:rPr>
+          <w:rFonts w:ascii="Times New Roman" w:hAnsi="Times New Roman" w:cs="Times New Roman"/>
+          <w:b/>
+          <w:bCs/>
+          <w:color w:val="000000" w:themeColor="text1"/>
+          <w:sz w:val="24"/>
+          <w:szCs w:val="24"/>
+          <w:lang w:val="en-US"/>
+        </w:rPr>
+      </w:pPr>
+      <w:r>
+        <w:rPr>
+          <w:rFonts w:ascii="Times New Roman" w:hAnsi="Times New Roman" w:cs="Times New Roman"/>
+          <w:b/>
+          <w:bCs/>
+          <w:color w:val="000000" w:themeColor="text1"/>
+        </w:rPr>
+        <w:t>Appendix</w:t>
+      </w:r>
     </w:p>
     <w:sectPr>
       <w:footerReference w:type="default" r:id="rId36"/>
@@ -17814,6 +18408,7 @@
     <w:lsdException w:name="HTML Sample" w:semiHidden="1" w:unhideWhenUsed="1"/>
     <w:lsdException w:name="HTML Typewriter" w:semiHidden="1" w:unhideWhenUsed="1"/>
     <w:lsdException w:name="HTML Variable" w:semiHidden="1" w:unhideWhenUsed="1"/>
+    <w:lsdException w:name="Normal Table" w:semiHidden="1" w:unhideWhenUsed="1"/>
     <w:lsdException w:name="annotation subject" w:semiHidden="1" w:unhideWhenUsed="1"/>
     <w:lsdException w:name="No List" w:semiHidden="1" w:unhideWhenUsed="1"/>
     <w:lsdException w:name="Outline List 1" w:semiHidden="1" w:unhideWhenUsed="1"/>
@@ -17856,8 +18451,11 @@
     <w:lsdException w:name="Table Contemporary" w:semiHidden="1" w:unhideWhenUsed="1"/>
     <w:lsdException w:name="Table Elegant" w:semiHidden="1" w:unhideWhenUsed="1"/>
     <w:lsdException w:name="Table Professional" w:semiHidden="1" w:unhideWhenUsed="1"/>
+    <w:lsdException w:name="Table Subtle 1" w:semiHidden="1" w:unhideWhenUsed="1"/>
     <w:lsdException w:name="Table Subtle 2" w:semiHidden="1" w:unhideWhenUsed="1"/>
     <w:lsdException w:name="Table Web 1" w:semiHidden="1" w:unhideWhenUsed="1"/>
+    <w:lsdException w:name="Table Web 2" w:semiHidden="1" w:unhideWhenUsed="1"/>
+    <w:lsdException w:name="Table Web 3" w:semiHidden="1" w:unhideWhenUsed="1"/>
     <w:lsdException w:name="Balloon Text" w:semiHidden="1" w:unhideWhenUsed="1"/>
     <w:lsdException w:name="Table Grid" w:uiPriority="39"/>
     <w:lsdException w:name="Table Theme" w:semiHidden="1" w:unhideWhenUsed="1"/>
@@ -18133,6 +18731,7 @@
   <w:style w:type="character" w:default="1" w:styleId="DefaultParagraphFont">
     <w:name w:val="Default Paragraph Font"/>
     <w:uiPriority w:val="1"/>
+    <w:semiHidden/>
     <w:unhideWhenUsed/>
   </w:style>
   <w:style w:type="table" w:default="1" w:styleId="TableNormal">

</xml_diff>